<commit_message>
NPC Spawn point updates and industrial district scene
</commit_message>
<xml_diff>
--- a/Docs/Project Bebis Design Doc.docx
+++ b/Docs/Project Bebis Design Doc.docx
@@ -1,8 +1,12 @@
 
 <file path=word/document.xml><?xml version="1.0" encoding="utf-8"?>
-<w:document xmlns:wpc="http://schemas.microsoft.com/office/word/2010/wordprocessingCanvas" xmlns:cx="http://schemas.microsoft.com/office/drawing/2014/chartex" xmlns:cx1="http://schemas.microsoft.com/office/drawing/2015/9/8/chartex" xmlns:cx2="http://schemas.microsoft.com/office/drawing/2015/10/21/chartex" xmlns:cx3="http://schemas.microsoft.com/office/drawing/2016/5/9/chartex" xmlns:cx4="http://schemas.microsoft.com/office/drawing/2016/5/10/chartex" xmlns:cx5="http://schemas.microsoft.com/office/drawing/2016/5/11/chartex" xmlns:cx6="http://schemas.microsoft.com/office/drawing/2016/5/12/chartex" xmlns:cx7="http://schemas.microsoft.com/office/drawing/2016/5/13/chartex" xmlns:cx8="http://schemas.microsoft.com/office/drawing/2016/5/14/chartex" xmlns:mc="http://schemas.openxmlformats.org/markup-compatibility/2006" xmlns:aink="http://schemas.microsoft.com/office/drawing/2016/ink" xmlns:am3d="http://schemas.microsoft.com/office/drawing/2017/model3d" xmlns:o="urn:schemas-microsoft-com:office:office" xmlns:r="http://schemas.openxmlformats.org/officeDocument/2006/relationships" xmlns:m="http://schemas.openxmlformats.org/officeDocument/2006/math" xmlns:v="urn:schemas-microsoft-com:vml" xmlns:wp14="http://schemas.microsoft.com/office/word/2010/wordprocessingDrawing" xmlns:wp="http://schemas.openxmlformats.org/drawingml/2006/wordprocessingDrawing" xmlns:w10="urn:schemas-microsoft-com:office:word" xmlns:w="http://schemas.openxmlformats.org/wordprocessingml/2006/main" xmlns:w14="http://schemas.microsoft.com/office/word/2010/wordml" xmlns:w15="http://schemas.microsoft.com/office/word/2012/wordml" xmlns:w16cid="http://schemas.microsoft.com/office/word/2016/wordml/cid" xmlns:w16se="http://schemas.microsoft.com/office/word/2015/wordml/symex" xmlns:wpg="http://schemas.microsoft.com/office/word/2010/wordprocessingGroup" xmlns:wpi="http://schemas.microsoft.com/office/word/2010/wordprocessingInk" xmlns:wne="http://schemas.microsoft.com/office/word/2006/wordml" xmlns:wps="http://schemas.microsoft.com/office/word/2010/wordprocessingShape" mc:Ignorable="w14 w15 w16se w16cid wp14">
+<w:document xmlns:o="urn:schemas-microsoft-com:office:office" xmlns:r="http://schemas.openxmlformats.org/officeDocument/2006/relationships" xmlns:v="urn:schemas-microsoft-com:vml" xmlns:w="http://schemas.openxmlformats.org/wordprocessingml/2006/main" xmlns:w10="urn:schemas-microsoft-com:office:word" xmlns:wp="http://schemas.openxmlformats.org/drawingml/2006/wordprocessingDrawing" xmlns:wps="http://schemas.microsoft.com/office/word/2010/wordprocessingShape" xmlns:wpg="http://schemas.microsoft.com/office/word/2010/wordprocessingGroup" xmlns:mc="http://schemas.openxmlformats.org/markup-compatibility/2006" xmlns:wp14="http://schemas.microsoft.com/office/word/2010/wordprocessingDrawing" xmlns:w14="http://schemas.microsoft.com/office/word/2010/wordml" mc:Ignorable="w14 wp14">
   <w:body>
     <w:p>
+      <w:pPr>
+        <w:pStyle w:val="Normal"/>
+        <w:rPr/>
+      </w:pPr>
       <w:r>
         <w:rPr>
           <w:b/>
@@ -11,20 +15,8 @@
           <w:iCs/>
           <w:u w:val="single"/>
         </w:rPr>
-        <w:t xml:space="preserve">Project </w:t>
-      </w:r>
-      <w:proofErr w:type="spellStart"/>
-      <w:r>
-        <w:rPr>
-          <w:b/>
-          <w:bCs/>
-          <w:i/>
-          <w:iCs/>
-          <w:u w:val="single"/>
-        </w:rPr>
-        <w:t>Bebis</w:t>
-      </w:r>
-      <w:proofErr w:type="spellEnd"/>
+        <w:t>Project Bebis</w:t>
+      </w:r>
     </w:p>
     <w:p>
       <w:pPr>
@@ -33,8 +25,10 @@
           <w:ilvl w:val="0"/>
           <w:numId w:val="1"/>
         </w:numPr>
-      </w:pPr>
-      <w:r>
+        <w:rPr/>
+      </w:pPr>
+      <w:r>
+        <w:rPr/>
         <w:t>Summary</w:t>
       </w:r>
     </w:p>
@@ -45,8 +39,10 @@
           <w:ilvl w:val="1"/>
           <w:numId w:val="1"/>
         </w:numPr>
-      </w:pPr>
-      <w:r>
+        <w:rPr/>
+      </w:pPr>
+      <w:r>
+        <w:rPr/>
         <w:t>Action Role Playing Game</w:t>
       </w:r>
     </w:p>
@@ -57,12 +53,11 @@
           <w:ilvl w:val="1"/>
           <w:numId w:val="1"/>
         </w:numPr>
-      </w:pPr>
-      <w:r>
-        <w:t>Mixed Martial Arts Theme</w:t>
-      </w:r>
-      <w:r>
-        <w:t xml:space="preserve"> (East Asia setting?)</w:t>
+        <w:rPr/>
+      </w:pPr>
+      <w:r>
+        <w:rPr/>
+        <w:t>Mixed Martial Arts Theme (East Asia setting?)</w:t>
       </w:r>
     </w:p>
     <w:p>
@@ -72,23 +67,24 @@
           <w:ilvl w:val="0"/>
           <w:numId w:val="1"/>
         </w:numPr>
-      </w:pPr>
-      <w:r>
-        <w:t>Gameplay</w:t>
-      </w:r>
-      <w:r>
-        <w:t xml:space="preserve"> Loop</w:t>
-      </w:r>
-    </w:p>
-    <w:p>
-      <w:pPr>
-        <w:pStyle w:val="ListParagraph"/>
-        <w:numPr>
-          <w:ilvl w:val="1"/>
-          <w:numId w:val="1"/>
-        </w:numPr>
-      </w:pPr>
-      <w:r>
+        <w:rPr/>
+      </w:pPr>
+      <w:r>
+        <w:rPr/>
+        <w:t>Gameplay Loop</w:t>
+      </w:r>
+    </w:p>
+    <w:p>
+      <w:pPr>
+        <w:pStyle w:val="ListParagraph"/>
+        <w:numPr>
+          <w:ilvl w:val="1"/>
+          <w:numId w:val="1"/>
+        </w:numPr>
+        <w:rPr/>
+      </w:pPr>
+      <w:r>
+        <w:rPr/>
         <w:t>Player will undertake quests that promise certain rewards</w:t>
       </w:r>
     </w:p>
@@ -99,8 +95,10 @@
           <w:ilvl w:val="1"/>
           <w:numId w:val="1"/>
         </w:numPr>
-      </w:pPr>
-      <w:r>
+        <w:rPr/>
+      </w:pPr>
+      <w:r>
+        <w:rPr/>
         <w:t>Player will assign certain skills that best suit their quest and playstyle</w:t>
       </w:r>
     </w:p>
@@ -111,8 +109,10 @@
           <w:ilvl w:val="1"/>
           <w:numId w:val="1"/>
         </w:numPr>
-      </w:pPr>
-      <w:r>
+        <w:rPr/>
+      </w:pPr>
+      <w:r>
+        <w:rPr/>
         <w:t>Player will explore the world with a 3</w:t>
       </w:r>
       <w:r>
@@ -122,6 +122,7 @@
         <w:t>rd</w:t>
       </w:r>
       <w:r>
+        <w:rPr/>
         <w:t xml:space="preserve"> person avatar</w:t>
       </w:r>
     </w:p>
@@ -132,8 +133,10 @@
           <w:ilvl w:val="1"/>
           <w:numId w:val="1"/>
         </w:numPr>
-      </w:pPr>
-      <w:r>
+        <w:rPr/>
+      </w:pPr>
+      <w:r>
+        <w:rPr/>
         <w:t>Player will encounter various enemies on their travels which they will have to fight</w:t>
       </w:r>
     </w:p>
@@ -144,8 +147,10 @@
           <w:ilvl w:val="1"/>
           <w:numId w:val="1"/>
         </w:numPr>
-      </w:pPr>
-      <w:r>
+        <w:rPr/>
+      </w:pPr>
+      <w:r>
+        <w:rPr/>
         <w:t>Combat is in fast paced, real time</w:t>
       </w:r>
     </w:p>
@@ -156,8 +161,10 @@
           <w:ilvl w:val="1"/>
           <w:numId w:val="1"/>
         </w:numPr>
-      </w:pPr>
-      <w:r>
+        <w:rPr/>
+      </w:pPr>
+      <w:r>
+        <w:rPr/>
         <w:t>Emphasis on careful blocking, dodging, and whiff punishing. As well as figuring out combos</w:t>
       </w:r>
     </w:p>
@@ -168,8 +175,10 @@
           <w:ilvl w:val="1"/>
           <w:numId w:val="1"/>
         </w:numPr>
-      </w:pPr>
-      <w:r>
+        <w:rPr/>
+      </w:pPr>
+      <w:r>
+        <w:rPr/>
         <w:t>Emphasis on learning the strengths and weaknesses of each enemy</w:t>
       </w:r>
     </w:p>
@@ -180,8 +189,10 @@
           <w:ilvl w:val="1"/>
           <w:numId w:val="1"/>
         </w:numPr>
-      </w:pPr>
-      <w:r>
+        <w:rPr/>
+      </w:pPr>
+      <w:r>
+        <w:rPr/>
         <w:t>Player completes the assigned quest and returns to quest giver</w:t>
       </w:r>
     </w:p>
@@ -192,8 +203,10 @@
           <w:ilvl w:val="1"/>
           <w:numId w:val="1"/>
         </w:numPr>
-      </w:pPr>
-      <w:r>
+        <w:rPr/>
+      </w:pPr>
+      <w:r>
+        <w:rPr/>
         <w:t>Player receives rewards that they use to prepare for the next quest and get stronger</w:t>
       </w:r>
     </w:p>
@@ -204,8 +217,10 @@
           <w:ilvl w:val="2"/>
           <w:numId w:val="1"/>
         </w:numPr>
-      </w:pPr>
-      <w:r>
+        <w:rPr/>
+      </w:pPr>
+      <w:r>
+        <w:rPr/>
         <w:t>Money, Items, Equipment, New Skills, etc.</w:t>
       </w:r>
     </w:p>
@@ -216,8 +231,10 @@
           <w:ilvl w:val="0"/>
           <w:numId w:val="1"/>
         </w:numPr>
-      </w:pPr>
-      <w:r>
+        <w:rPr/>
+      </w:pPr>
+      <w:r>
+        <w:rPr/>
         <w:t>Characters</w:t>
       </w:r>
     </w:p>
@@ -228,23 +245,24 @@
           <w:ilvl w:val="1"/>
           <w:numId w:val="1"/>
         </w:numPr>
-      </w:pPr>
-      <w:r>
-        <w:t>Final</w:t>
-      </w:r>
-      <w:r>
-        <w:t xml:space="preserve"> Stats</w:t>
-      </w:r>
-    </w:p>
-    <w:p>
-      <w:pPr>
-        <w:pStyle w:val="ListParagraph"/>
-        <w:numPr>
-          <w:ilvl w:val="2"/>
-          <w:numId w:val="1"/>
-        </w:numPr>
-      </w:pPr>
-      <w:r>
+        <w:rPr/>
+      </w:pPr>
+      <w:r>
+        <w:rPr/>
+        <w:t>Final Stats</w:t>
+      </w:r>
+    </w:p>
+    <w:p>
+      <w:pPr>
+        <w:pStyle w:val="ListParagraph"/>
+        <w:numPr>
+          <w:ilvl w:val="2"/>
+          <w:numId w:val="1"/>
+        </w:numPr>
+        <w:rPr/>
+      </w:pPr>
+      <w:r>
+        <w:rPr/>
         <w:t>Core Stats</w:t>
       </w:r>
     </w:p>
@@ -255,8 +273,10 @@
           <w:ilvl w:val="3"/>
           <w:numId w:val="1"/>
         </w:numPr>
-      </w:pPr>
-      <w:r>
+        <w:rPr/>
+      </w:pPr>
+      <w:r>
+        <w:rPr/>
         <w:t>HP</w:t>
       </w:r>
     </w:p>
@@ -267,8 +287,10 @@
           <w:ilvl w:val="3"/>
           <w:numId w:val="1"/>
         </w:numPr>
-      </w:pPr>
-      <w:r>
+        <w:rPr/>
+      </w:pPr>
+      <w:r>
+        <w:rPr/>
         <w:t>Stamina</w:t>
       </w:r>
     </w:p>
@@ -279,8 +301,10 @@
           <w:ilvl w:val="3"/>
           <w:numId w:val="1"/>
         </w:numPr>
-      </w:pPr>
-      <w:r>
+        <w:rPr/>
+      </w:pPr>
+      <w:r>
+        <w:rPr/>
         <w:t>Mana</w:t>
       </w:r>
     </w:p>
@@ -291,8 +315,10 @@
           <w:ilvl w:val="2"/>
           <w:numId w:val="1"/>
         </w:numPr>
-      </w:pPr>
-      <w:r>
+        <w:rPr/>
+      </w:pPr>
+      <w:r>
+        <w:rPr/>
         <w:t>Combat Stats</w:t>
       </w:r>
     </w:p>
@@ -303,12 +329,11 @@
           <w:ilvl w:val="3"/>
           <w:numId w:val="1"/>
         </w:numPr>
-      </w:pPr>
-      <w:r>
-        <w:t>Physical</w:t>
-      </w:r>
-      <w:r>
-        <w:t xml:space="preserve"> Damage</w:t>
+        <w:rPr/>
+      </w:pPr>
+      <w:r>
+        <w:rPr/>
+        <w:t>Physical Damage</w:t>
       </w:r>
     </w:p>
     <w:p>
@@ -318,18 +343,11 @@
           <w:ilvl w:val="3"/>
           <w:numId w:val="1"/>
         </w:numPr>
-      </w:pPr>
-      <w:r>
-        <w:t xml:space="preserve">Physical </w:t>
-      </w:r>
-      <w:r>
-        <w:t>Resist</w:t>
-      </w:r>
-      <w:r>
-        <w:t>a</w:t>
-      </w:r>
-      <w:r>
-        <w:t>nce</w:t>
+        <w:rPr/>
+      </w:pPr>
+      <w:r>
+        <w:rPr/>
+        <w:t>Physical Resistance</w:t>
       </w:r>
     </w:p>
     <w:p>
@@ -339,8 +357,10 @@
           <w:ilvl w:val="3"/>
           <w:numId w:val="1"/>
         </w:numPr>
-      </w:pPr>
-      <w:r>
+        <w:rPr/>
+      </w:pPr>
+      <w:r>
+        <w:rPr/>
         <w:t>Knockback Power</w:t>
       </w:r>
     </w:p>
@@ -351,12 +371,11 @@
           <w:ilvl w:val="3"/>
           <w:numId w:val="1"/>
         </w:numPr>
-      </w:pPr>
-      <w:r>
-        <w:t xml:space="preserve">Knockback </w:t>
-      </w:r>
-      <w:r>
-        <w:t>Resistance</w:t>
+        <w:rPr/>
+      </w:pPr>
+      <w:r>
+        <w:rPr/>
+        <w:t>Knockback Resistance</w:t>
       </w:r>
     </w:p>
     <w:p>
@@ -366,8 +385,10 @@
           <w:ilvl w:val="3"/>
           <w:numId w:val="1"/>
         </w:numPr>
-      </w:pPr>
-      <w:r>
+        <w:rPr/>
+      </w:pPr>
+      <w:r>
+        <w:rPr/>
         <w:t>Magic Damage</w:t>
       </w:r>
     </w:p>
@@ -378,8 +399,10 @@
           <w:ilvl w:val="3"/>
           <w:numId w:val="1"/>
         </w:numPr>
-      </w:pPr>
-      <w:r>
+        <w:rPr/>
+      </w:pPr>
+      <w:r>
+        <w:rPr/>
         <w:t>Magic Resistance</w:t>
       </w:r>
     </w:p>
@@ -390,8 +413,10 @@
           <w:ilvl w:val="3"/>
           <w:numId w:val="1"/>
         </w:numPr>
-      </w:pPr>
-      <w:r>
+        <w:rPr/>
+      </w:pPr>
+      <w:r>
+        <w:rPr/>
         <w:t>Elemental Resistances</w:t>
       </w:r>
     </w:p>
@@ -402,8 +427,10 @@
           <w:ilvl w:val="2"/>
           <w:numId w:val="1"/>
         </w:numPr>
-      </w:pPr>
-      <w:r>
+        <w:rPr/>
+      </w:pPr>
+      <w:r>
+        <w:rPr/>
         <w:t>Travel Stats</w:t>
       </w:r>
     </w:p>
@@ -414,8 +441,10 @@
           <w:ilvl w:val="3"/>
           <w:numId w:val="1"/>
         </w:numPr>
-      </w:pPr>
-      <w:r>
+        <w:rPr/>
+      </w:pPr>
+      <w:r>
+        <w:rPr/>
         <w:t>Speed</w:t>
       </w:r>
     </w:p>
@@ -426,8 +455,10 @@
           <w:ilvl w:val="3"/>
           <w:numId w:val="1"/>
         </w:numPr>
-      </w:pPr>
-      <w:r>
+        <w:rPr/>
+      </w:pPr>
+      <w:r>
+        <w:rPr/>
         <w:t>Air Speed</w:t>
       </w:r>
     </w:p>
@@ -438,8 +469,10 @@
           <w:ilvl w:val="3"/>
           <w:numId w:val="1"/>
         </w:numPr>
-      </w:pPr>
-      <w:r>
+        <w:rPr/>
+      </w:pPr>
+      <w:r>
+        <w:rPr/>
         <w:t>Jumping Power</w:t>
       </w:r>
     </w:p>
@@ -450,8 +483,10 @@
           <w:ilvl w:val="2"/>
           <w:numId w:val="1"/>
         </w:numPr>
-      </w:pPr>
-      <w:r>
+        <w:rPr/>
+      </w:pPr>
+      <w:r>
+        <w:rPr/>
         <w:t>Percentile Stats</w:t>
       </w:r>
     </w:p>
@@ -462,8 +497,10 @@
           <w:ilvl w:val="3"/>
           <w:numId w:val="1"/>
         </w:numPr>
-      </w:pPr>
-      <w:r>
+        <w:rPr/>
+      </w:pPr>
+      <w:r>
+        <w:rPr/>
         <w:t>Critical Chance</w:t>
       </w:r>
     </w:p>
@@ -474,8 +511,10 @@
           <w:ilvl w:val="3"/>
           <w:numId w:val="1"/>
         </w:numPr>
-      </w:pPr>
-      <w:r>
+        <w:rPr/>
+      </w:pPr>
+      <w:r>
+        <w:rPr/>
         <w:t>Critical Damage Bonus</w:t>
       </w:r>
     </w:p>
@@ -486,8 +525,10 @@
           <w:ilvl w:val="3"/>
           <w:numId w:val="1"/>
         </w:numPr>
-      </w:pPr>
-      <w:r>
+        <w:rPr/>
+      </w:pPr>
+      <w:r>
+        <w:rPr/>
         <w:t>Critical Knockback Bonus</w:t>
       </w:r>
     </w:p>
@@ -498,8 +539,10 @@
           <w:ilvl w:val="1"/>
           <w:numId w:val="1"/>
         </w:numPr>
-      </w:pPr>
-      <w:r>
+        <w:rPr/>
+      </w:pPr>
+      <w:r>
+        <w:rPr/>
         <w:t>Base Stats</w:t>
       </w:r>
     </w:p>
@@ -510,8 +553,10 @@
           <w:ilvl w:val="2"/>
           <w:numId w:val="1"/>
         </w:numPr>
-      </w:pPr>
-      <w:r>
+        <w:rPr/>
+      </w:pPr>
+      <w:r>
+        <w:rPr/>
         <w:t>HP</w:t>
       </w:r>
     </w:p>
@@ -522,8 +567,10 @@
           <w:ilvl w:val="2"/>
           <w:numId w:val="1"/>
         </w:numPr>
-      </w:pPr>
-      <w:r>
+        <w:rPr/>
+      </w:pPr>
+      <w:r>
+        <w:rPr/>
         <w:t>Stamina</w:t>
       </w:r>
     </w:p>
@@ -534,8 +581,10 @@
           <w:ilvl w:val="2"/>
           <w:numId w:val="1"/>
         </w:numPr>
-      </w:pPr>
-      <w:r>
+        <w:rPr/>
+      </w:pPr>
+      <w:r>
+        <w:rPr/>
         <w:t>Mana</w:t>
       </w:r>
     </w:p>
@@ -546,118 +595,138 @@
           <w:ilvl w:val="2"/>
           <w:numId w:val="1"/>
         </w:numPr>
-      </w:pPr>
-      <w:r>
-        <w:t>Strength</w:t>
-      </w:r>
-      <w:r>
-        <w:t xml:space="preserve"> (STR)</w:t>
-      </w:r>
-      <w:r>
-        <w:t xml:space="preserve"> -&gt; P</w:t>
-      </w:r>
-      <w:r>
-        <w:t>hysical Damage</w:t>
-      </w:r>
-      <w:r>
-        <w:t xml:space="preserve"> from STR weapons</w:t>
-      </w:r>
-      <w:r>
-        <w:t>, Knockback Damage</w:t>
-      </w:r>
-    </w:p>
-    <w:p>
-      <w:pPr>
-        <w:pStyle w:val="ListParagraph"/>
-        <w:numPr>
-          <w:ilvl w:val="2"/>
-          <w:numId w:val="1"/>
-        </w:numPr>
-      </w:pPr>
-      <w:r>
-        <w:lastRenderedPageBreak/>
-        <w:t xml:space="preserve">Agility (AGI) -&gt; Speed, </w:t>
-      </w:r>
-      <w:r>
-        <w:t xml:space="preserve">Air Speed, </w:t>
-      </w:r>
-      <w:r>
-        <w:t>Physical DMG from AGI</w:t>
-      </w:r>
-      <w:r>
-        <w:t>, Jump</w:t>
-      </w:r>
-    </w:p>
-    <w:p>
-      <w:pPr>
-        <w:pStyle w:val="ListParagraph"/>
-        <w:numPr>
-          <w:ilvl w:val="2"/>
-          <w:numId w:val="1"/>
-        </w:numPr>
-      </w:pPr>
-      <w:r>
-        <w:t>Constitution</w:t>
-      </w:r>
-      <w:r>
-        <w:t xml:space="preserve"> (CON)</w:t>
-      </w:r>
-      <w:r>
-        <w:t xml:space="preserve"> -&gt; Physical Resistance, Knoc</w:t>
-      </w:r>
-      <w:r>
-        <w:t>k</w:t>
-      </w:r>
-      <w:r>
-        <w:t>back Resistance</w:t>
-      </w:r>
-    </w:p>
-    <w:p>
-      <w:pPr>
-        <w:pStyle w:val="ListParagraph"/>
-        <w:numPr>
-          <w:ilvl w:val="2"/>
-          <w:numId w:val="1"/>
-        </w:numPr>
-      </w:pPr>
-      <w:r>
-        <w:t>Spirit</w:t>
-      </w:r>
-      <w:r>
-        <w:t xml:space="preserve"> (SPI)</w:t>
-      </w:r>
-      <w:r>
-        <w:t xml:space="preserve"> -&gt; Magic Damage, Magic Resistance</w:t>
-      </w:r>
-    </w:p>
-    <w:p>
-      <w:pPr>
-        <w:pStyle w:val="ListParagraph"/>
-        <w:numPr>
-          <w:ilvl w:val="2"/>
-          <w:numId w:val="1"/>
-        </w:numPr>
-      </w:pPr>
-      <w:r>
-        <w:t>Mind</w:t>
-      </w:r>
-      <w:r>
-        <w:t xml:space="preserve"> (MIN) -&gt; Critical Chance, Critical Damage, Critical Knockback</w:t>
-      </w:r>
-    </w:p>
-    <w:p>
-      <w:pPr>
-        <w:pStyle w:val="ListParagraph"/>
-        <w:numPr>
-          <w:ilvl w:val="1"/>
-          <w:numId w:val="1"/>
-        </w:numPr>
-      </w:pPr>
-      <w:r>
+        <w:rPr/>
+      </w:pPr>
+      <w:r>
+        <w:rPr/>
+        <w:t>Strength (STR) -&gt; Physical Damage from STR weapons, Knockback Damage</w:t>
+      </w:r>
+    </w:p>
+    <w:p>
+      <w:pPr>
+        <w:pStyle w:val="ListParagraph"/>
+        <w:numPr>
+          <w:ilvl w:val="2"/>
+          <w:numId w:val="1"/>
+        </w:numPr>
+        <w:rPr/>
+      </w:pPr>
+      <w:r>
+        <w:rPr/>
+        <w:t>Agility (AGI) -&gt; Speed, Air Speed, Physical DMG from AGI, Jump</w:t>
+      </w:r>
+    </w:p>
+    <w:p>
+      <w:pPr>
+        <w:pStyle w:val="ListParagraph"/>
+        <w:numPr>
+          <w:ilvl w:val="2"/>
+          <w:numId w:val="1"/>
+        </w:numPr>
+        <w:rPr/>
+      </w:pPr>
+      <w:r>
+        <w:rPr/>
+        <w:t>Constitution (CON) -&gt; Physical Resistance, Knockback Resistance</w:t>
+      </w:r>
+    </w:p>
+    <w:p>
+      <w:pPr>
+        <w:pStyle w:val="ListParagraph"/>
+        <w:numPr>
+          <w:ilvl w:val="2"/>
+          <w:numId w:val="1"/>
+        </w:numPr>
+        <w:rPr/>
+      </w:pPr>
+      <w:r>
+        <w:rPr/>
+        <w:t>Spirit (SPI) -&gt; Magic Damage, Magic Resistance</w:t>
+      </w:r>
+    </w:p>
+    <w:p>
+      <w:pPr>
+        <w:pStyle w:val="ListParagraph"/>
+        <w:numPr>
+          <w:ilvl w:val="2"/>
+          <w:numId w:val="1"/>
+        </w:numPr>
+        <w:rPr/>
+      </w:pPr>
+      <w:r>
+        <w:rPr/>
+        <w:t>Mind (MIN) -&gt; Critical Chance, Critical Damage, Critical Knockback</w:t>
+      </w:r>
+    </w:p>
+    <w:p>
+      <w:pPr>
+        <w:pStyle w:val="ListParagraph"/>
+        <w:numPr>
+          <w:ilvl w:val="1"/>
+          <w:numId w:val="1"/>
+        </w:numPr>
+        <w:rPr/>
+      </w:pPr>
+      <w:r>
+        <w:rPr/>
         <w:t>Actions/Skills</w:t>
       </w:r>
     </w:p>
     <w:p>
+      <w:pPr>
+        <w:pStyle w:val="ListParagraph"/>
+        <w:numPr>
+          <w:ilvl w:val="2"/>
+          <w:numId w:val="1"/>
+        </w:numPr>
+        <w:rPr/>
+      </w:pPr>
+      <w:r>
+        <w:rPr/>
+        <w:t>Action Controller</w:t>
+      </w:r>
+    </w:p>
+    <w:p>
+      <w:pPr>
+        <w:pStyle w:val="ListParagraph"/>
+        <w:numPr>
+          <w:ilvl w:val="3"/>
+          <w:numId w:val="1"/>
+        </w:numPr>
+        <w:rPr/>
+      </w:pPr>
+      <w:r>
+        <w:rPr/>
+        <w:t>Tracks and performs the actions</w:t>
+      </w:r>
+    </w:p>
+    <w:p>
+      <w:pPr>
+        <w:pStyle w:val="ListParagraph"/>
+        <w:numPr>
+          <w:ilvl w:val="2"/>
+          <w:numId w:val="1"/>
+        </w:numPr>
+        <w:rPr/>
+      </w:pPr>
+      <w:r>
+        <w:rPr/>
+        <w:t>Action Info Provider</w:t>
+      </w:r>
+    </w:p>
+    <w:p>
+      <w:pPr>
+        <w:pStyle w:val="ListParagraph"/>
+        <w:numPr>
+          <w:ilvl w:val="3"/>
+          <w:numId w:val="1"/>
+        </w:numPr>
+        <w:rPr/>
+      </w:pPr>
+      <w:r>
+        <w:rPr/>
+        <w:t>Stores the available actions that a character can take</w:t>
+      </w:r>
       <w:r>
         <w:br w:type="page"/>
       </w:r>
@@ -669,9 +738,10 @@
           <w:ilvl w:val="0"/>
           <w:numId w:val="1"/>
         </w:numPr>
-      </w:pPr>
-      <w:r>
-        <w:lastRenderedPageBreak/>
+        <w:rPr/>
+      </w:pPr>
+      <w:r>
+        <w:rPr/>
         <w:t>Progression</w:t>
       </w:r>
     </w:p>
@@ -682,8 +752,10 @@
           <w:ilvl w:val="1"/>
           <w:numId w:val="1"/>
         </w:numPr>
-      </w:pPr>
-      <w:r>
+        <w:rPr/>
+      </w:pPr>
+      <w:r>
+        <w:rPr/>
         <w:t>Player earns stat points on level up</w:t>
       </w:r>
     </w:p>
@@ -694,8 +766,10 @@
           <w:ilvl w:val="1"/>
           <w:numId w:val="1"/>
         </w:numPr>
-      </w:pPr>
-      <w:r>
+        <w:rPr/>
+      </w:pPr>
+      <w:r>
+        <w:rPr/>
         <w:t>Player earns skill points on level up</w:t>
       </w:r>
     </w:p>
@@ -706,8 +780,10 @@
           <w:ilvl w:val="2"/>
           <w:numId w:val="1"/>
         </w:numPr>
-      </w:pPr>
-      <w:r>
+        <w:rPr/>
+      </w:pPr>
+      <w:r>
+        <w:rPr/>
         <w:t>Some skills can be purchased via skill points</w:t>
       </w:r>
     </w:p>
@@ -718,8 +794,10 @@
           <w:ilvl w:val="1"/>
           <w:numId w:val="1"/>
         </w:numPr>
-      </w:pPr>
-      <w:r>
+        <w:rPr/>
+      </w:pPr>
+      <w:r>
+        <w:rPr/>
         <w:t>Certain skills are obtained from defeating a Dojo Master</w:t>
       </w:r>
     </w:p>
@@ -730,12 +808,21 @@
           <w:ilvl w:val="2"/>
           <w:numId w:val="1"/>
         </w:numPr>
-      </w:pPr>
-      <w:r>
+        <w:rPr/>
+      </w:pPr>
+      <w:r>
+        <w:rPr/>
         <w:t>Dojo Masters will teach the skill if you challenge them and win</w:t>
       </w:r>
     </w:p>
     <w:p>
+      <w:pPr>
+        <w:pStyle w:val="Normal"/>
+        <w:rPr/>
+      </w:pPr>
+      <w:r>
+        <w:rPr/>
+      </w:r>
       <w:r>
         <w:br w:type="page"/>
       </w:r>
@@ -747,9 +834,10 @@
           <w:ilvl w:val="0"/>
           <w:numId w:val="1"/>
         </w:numPr>
-      </w:pPr>
-      <w:r>
-        <w:lastRenderedPageBreak/>
+        <w:rPr/>
+      </w:pPr>
+      <w:r>
+        <w:rPr/>
         <w:t>Weapon Types</w:t>
       </w:r>
     </w:p>
@@ -760,8 +848,10 @@
           <w:ilvl w:val="1"/>
           <w:numId w:val="1"/>
         </w:numPr>
-      </w:pPr>
-      <w:r>
+        <w:rPr/>
+      </w:pPr>
+      <w:r>
+        <w:rPr/>
         <w:t>Unarmed/Fisticuffs</w:t>
       </w:r>
     </w:p>
@@ -772,8 +862,10 @@
           <w:ilvl w:val="2"/>
           <w:numId w:val="1"/>
         </w:numPr>
-      </w:pPr>
-      <w:r>
+        <w:rPr/>
+      </w:pPr>
+      <w:r>
+        <w:rPr/>
         <w:t>Fast, Blunt Damage</w:t>
       </w:r>
     </w:p>
@@ -784,8 +876,10 @@
           <w:ilvl w:val="1"/>
           <w:numId w:val="1"/>
         </w:numPr>
-      </w:pPr>
-      <w:r>
+        <w:rPr/>
+      </w:pPr>
+      <w:r>
+        <w:rPr/>
         <w:t>Daggers</w:t>
       </w:r>
     </w:p>
@@ -796,8 +890,10 @@
           <w:ilvl w:val="1"/>
           <w:numId w:val="1"/>
         </w:numPr>
-      </w:pPr>
-      <w:r>
+        <w:rPr/>
+      </w:pPr>
+      <w:r>
+        <w:rPr/>
         <w:t>One-Handed Swords</w:t>
       </w:r>
     </w:p>
@@ -808,8 +904,10 @@
           <w:ilvl w:val="1"/>
           <w:numId w:val="1"/>
         </w:numPr>
-      </w:pPr>
-      <w:r>
+        <w:rPr/>
+      </w:pPr>
+      <w:r>
+        <w:rPr/>
         <w:t>Pole arms/staff</w:t>
       </w:r>
     </w:p>
@@ -820,8 +918,10 @@
           <w:ilvl w:val="1"/>
           <w:numId w:val="1"/>
         </w:numPr>
-      </w:pPr>
-      <w:r>
+        <w:rPr/>
+      </w:pPr>
+      <w:r>
+        <w:rPr/>
         <w:t>Two Handed</w:t>
       </w:r>
     </w:p>
@@ -832,8 +932,10 @@
           <w:ilvl w:val="1"/>
           <w:numId w:val="1"/>
         </w:numPr>
-      </w:pPr>
-      <w:r>
+        <w:rPr/>
+      </w:pPr>
+      <w:r>
+        <w:rPr/>
         <w:t>Ranged</w:t>
       </w:r>
     </w:p>
@@ -844,8 +946,10 @@
           <w:ilvl w:val="0"/>
           <w:numId w:val="1"/>
         </w:numPr>
-      </w:pPr>
-      <w:r>
+        <w:rPr/>
+      </w:pPr>
+      <w:r>
+        <w:rPr/>
         <w:t>Stretch Ideas</w:t>
       </w:r>
     </w:p>
@@ -856,22 +960,24 @@
           <w:ilvl w:val="1"/>
           <w:numId w:val="1"/>
         </w:numPr>
-      </w:pPr>
-      <w:proofErr w:type="spellStart"/>
-      <w:r>
+        <w:rPr/>
+      </w:pPr>
+      <w:r>
+        <w:rPr/>
         <w:t>Nunchuks</w:t>
       </w:r>
-      <w:proofErr w:type="spellEnd"/>
-    </w:p>
-    <w:p>
-      <w:pPr>
-        <w:pStyle w:val="ListParagraph"/>
-        <w:numPr>
-          <w:ilvl w:val="1"/>
-          <w:numId w:val="1"/>
-        </w:numPr>
-      </w:pPr>
-      <w:r>
+    </w:p>
+    <w:p>
+      <w:pPr>
+        <w:pStyle w:val="ListParagraph"/>
+        <w:numPr>
+          <w:ilvl w:val="1"/>
+          <w:numId w:val="1"/>
+        </w:numPr>
+        <w:rPr/>
+      </w:pPr>
+      <w:r>
+        <w:rPr/>
         <w:t>Razor Wire</w:t>
       </w:r>
     </w:p>
@@ -882,12 +988,11 @@
           <w:ilvl w:val="1"/>
           <w:numId w:val="1"/>
         </w:numPr>
-      </w:pPr>
-      <w:r>
-        <w:t>Whips</w:t>
-      </w:r>
-      <w:r>
-        <w:t xml:space="preserve"> </w:t>
+        <w:rPr/>
+      </w:pPr>
+      <w:r>
+        <w:rPr/>
+        <w:t xml:space="preserve">Whips </w:t>
       </w:r>
     </w:p>
     <w:p>
@@ -897,8 +1002,10 @@
           <w:ilvl w:val="0"/>
           <w:numId w:val="1"/>
         </w:numPr>
-      </w:pPr>
-      <w:r>
+        <w:rPr/>
+      </w:pPr>
+      <w:r>
+        <w:rPr/>
         <w:t>Damage Types</w:t>
       </w:r>
     </w:p>
@@ -909,8 +1016,10 @@
           <w:ilvl w:val="1"/>
           <w:numId w:val="1"/>
         </w:numPr>
-      </w:pPr>
-      <w:r>
+        <w:rPr/>
+      </w:pPr>
+      <w:r>
+        <w:rPr/>
         <w:t>Slashing</w:t>
       </w:r>
     </w:p>
@@ -921,22 +1030,24 @@
           <w:ilvl w:val="1"/>
           <w:numId w:val="1"/>
         </w:numPr>
-      </w:pPr>
-      <w:proofErr w:type="spellStart"/>
-      <w:r>
+        <w:rPr/>
+      </w:pPr>
+      <w:r>
+        <w:rPr/>
         <w:t>Bludge</w:t>
       </w:r>
-      <w:proofErr w:type="spellEnd"/>
-    </w:p>
-    <w:p>
-      <w:pPr>
-        <w:pStyle w:val="ListParagraph"/>
-        <w:numPr>
-          <w:ilvl w:val="1"/>
-          <w:numId w:val="1"/>
-        </w:numPr>
-      </w:pPr>
-      <w:r>
+    </w:p>
+    <w:p>
+      <w:pPr>
+        <w:pStyle w:val="ListParagraph"/>
+        <w:numPr>
+          <w:ilvl w:val="1"/>
+          <w:numId w:val="1"/>
+        </w:numPr>
+        <w:rPr/>
+      </w:pPr>
+      <w:r>
+        <w:rPr/>
         <w:t>Force</w:t>
       </w:r>
     </w:p>
@@ -947,8 +1058,10 @@
           <w:ilvl w:val="1"/>
           <w:numId w:val="1"/>
         </w:numPr>
-      </w:pPr>
-      <w:r>
+        <w:rPr/>
+      </w:pPr>
+      <w:r>
+        <w:rPr/>
         <w:t>Fire</w:t>
       </w:r>
     </w:p>
@@ -959,8 +1072,10 @@
           <w:ilvl w:val="1"/>
           <w:numId w:val="1"/>
         </w:numPr>
-      </w:pPr>
-      <w:r>
+        <w:rPr/>
+      </w:pPr>
+      <w:r>
+        <w:rPr/>
         <w:t>Ice</w:t>
       </w:r>
     </w:p>
@@ -971,8 +1086,10 @@
           <w:ilvl w:val="1"/>
           <w:numId w:val="1"/>
         </w:numPr>
-      </w:pPr>
-      <w:r>
+        <w:rPr/>
+      </w:pPr>
+      <w:r>
+        <w:rPr/>
         <w:t>Thunder</w:t>
       </w:r>
     </w:p>
@@ -983,8 +1100,10 @@
           <w:ilvl w:val="1"/>
           <w:numId w:val="1"/>
         </w:numPr>
-      </w:pPr>
-      <w:r>
+        <w:rPr/>
+      </w:pPr>
+      <w:r>
+        <w:rPr/>
         <w:t>Light</w:t>
       </w:r>
     </w:p>
@@ -995,8 +1114,10 @@
           <w:ilvl w:val="1"/>
           <w:numId w:val="1"/>
         </w:numPr>
-      </w:pPr>
-      <w:r>
+        <w:rPr/>
+      </w:pPr>
+      <w:r>
+        <w:rPr/>
         <w:t>Dark</w:t>
       </w:r>
     </w:p>
@@ -1007,8 +1128,10 @@
           <w:ilvl w:val="1"/>
           <w:numId w:val="1"/>
         </w:numPr>
-      </w:pPr>
-      <w:r>
+        <w:rPr/>
+      </w:pPr>
+      <w:r>
+        <w:rPr/>
         <w:t>Poison</w:t>
       </w:r>
     </w:p>
@@ -1019,8 +1142,10 @@
           <w:ilvl w:val="0"/>
           <w:numId w:val="1"/>
         </w:numPr>
-      </w:pPr>
-      <w:r>
+        <w:rPr/>
+      </w:pPr>
+      <w:r>
+        <w:rPr/>
         <w:t>Status Effects</w:t>
       </w:r>
     </w:p>
@@ -1031,8 +1156,10 @@
           <w:ilvl w:val="1"/>
           <w:numId w:val="1"/>
         </w:numPr>
-      </w:pPr>
-      <w:r>
+        <w:rPr/>
+      </w:pPr>
+      <w:r>
+        <w:rPr/>
         <w:t>Stunned</w:t>
       </w:r>
     </w:p>
@@ -1043,8 +1170,10 @@
           <w:ilvl w:val="1"/>
           <w:numId w:val="1"/>
         </w:numPr>
-      </w:pPr>
-      <w:r>
+        <w:rPr/>
+      </w:pPr>
+      <w:r>
+        <w:rPr/>
         <w:t>Fire</w:t>
       </w:r>
     </w:p>
@@ -1055,8 +1184,10 @@
           <w:ilvl w:val="1"/>
           <w:numId w:val="1"/>
         </w:numPr>
-      </w:pPr>
-      <w:r>
+        <w:rPr/>
+      </w:pPr>
+      <w:r>
+        <w:rPr/>
         <w:t>Frozen</w:t>
       </w:r>
     </w:p>
@@ -1067,8 +1198,10 @@
           <w:ilvl w:val="1"/>
           <w:numId w:val="1"/>
         </w:numPr>
-      </w:pPr>
-      <w:r>
+        <w:rPr/>
+      </w:pPr>
+      <w:r>
+        <w:rPr/>
         <w:t>Poison</w:t>
       </w:r>
     </w:p>
@@ -1079,8 +1212,10 @@
           <w:ilvl w:val="1"/>
           <w:numId w:val="1"/>
         </w:numPr>
-      </w:pPr>
-      <w:r>
+        <w:rPr/>
+      </w:pPr>
+      <w:r>
+        <w:rPr/>
         <w:t>Shock</w:t>
       </w:r>
     </w:p>
@@ -1091,12 +1226,21 @@
           <w:ilvl w:val="1"/>
           <w:numId w:val="1"/>
         </w:numPr>
-      </w:pPr>
-      <w:r>
+        <w:rPr/>
+      </w:pPr>
+      <w:r>
+        <w:rPr/>
         <w:t>Cursed</w:t>
       </w:r>
     </w:p>
     <w:p>
+      <w:pPr>
+        <w:pStyle w:val="Normal"/>
+        <w:rPr/>
+      </w:pPr>
+      <w:r>
+        <w:rPr/>
+      </w:r>
       <w:r>
         <w:br w:type="page"/>
       </w:r>
@@ -1108,9 +1252,10 @@
           <w:ilvl w:val="0"/>
           <w:numId w:val="1"/>
         </w:numPr>
-      </w:pPr>
-      <w:r>
-        <w:lastRenderedPageBreak/>
+        <w:rPr/>
+      </w:pPr>
+      <w:r>
+        <w:rPr/>
         <w:t>Skills</w:t>
       </w:r>
     </w:p>
@@ -1121,22 +1266,24 @@
           <w:ilvl w:val="1"/>
           <w:numId w:val="1"/>
         </w:numPr>
-      </w:pPr>
-      <w:proofErr w:type="spellStart"/>
-      <w:r>
+        <w:rPr/>
+      </w:pPr>
+      <w:r>
+        <w:rPr/>
         <w:t>Normals</w:t>
       </w:r>
-      <w:proofErr w:type="spellEnd"/>
-    </w:p>
-    <w:p>
-      <w:pPr>
-        <w:pStyle w:val="ListParagraph"/>
-        <w:numPr>
-          <w:ilvl w:val="2"/>
-          <w:numId w:val="1"/>
-        </w:numPr>
-      </w:pPr>
-      <w:r>
+    </w:p>
+    <w:p>
+      <w:pPr>
+        <w:pStyle w:val="ListParagraph"/>
+        <w:numPr>
+          <w:ilvl w:val="2"/>
+          <w:numId w:val="1"/>
+        </w:numPr>
+        <w:rPr/>
+      </w:pPr>
+      <w:r>
+        <w:rPr/>
         <w:t>Normal jabs</w:t>
       </w:r>
     </w:p>
@@ -1147,8 +1294,10 @@
           <w:ilvl w:val="2"/>
           <w:numId w:val="1"/>
         </w:numPr>
-      </w:pPr>
-      <w:r>
+        <w:rPr/>
+      </w:pPr>
+      <w:r>
+        <w:rPr/>
         <w:t>Jump</w:t>
       </w:r>
     </w:p>
@@ -1159,8 +1308,10 @@
           <w:ilvl w:val="2"/>
           <w:numId w:val="1"/>
         </w:numPr>
-      </w:pPr>
-      <w:r>
+        <w:rPr/>
+      </w:pPr>
+      <w:r>
+        <w:rPr/>
         <w:t>Dodge</w:t>
       </w:r>
     </w:p>
@@ -1171,8 +1322,10 @@
           <w:ilvl w:val="2"/>
           <w:numId w:val="1"/>
         </w:numPr>
-      </w:pPr>
-      <w:r>
+        <w:rPr/>
+      </w:pPr>
+      <w:r>
+        <w:rPr/>
         <w:t>Secondary attack</w:t>
       </w:r>
     </w:p>
@@ -1183,8 +1336,10 @@
           <w:ilvl w:val="2"/>
           <w:numId w:val="1"/>
         </w:numPr>
-      </w:pPr>
-      <w:r>
+        <w:rPr/>
+      </w:pPr>
+      <w:r>
+        <w:rPr/>
         <w:t>Interact</w:t>
       </w:r>
     </w:p>
@@ -1195,8 +1350,10 @@
           <w:ilvl w:val="2"/>
           <w:numId w:val="1"/>
         </w:numPr>
-      </w:pPr>
-      <w:r>
+        <w:rPr/>
+      </w:pPr>
+      <w:r>
+        <w:rPr/>
         <w:t>Block</w:t>
       </w:r>
     </w:p>
@@ -1207,8 +1364,10 @@
           <w:ilvl w:val="1"/>
           <w:numId w:val="1"/>
         </w:numPr>
-      </w:pPr>
-      <w:r>
+        <w:rPr/>
+      </w:pPr>
+      <w:r>
+        <w:rPr/>
         <w:t>Unarmed</w:t>
       </w:r>
     </w:p>
@@ -1219,8 +1378,10 @@
           <w:ilvl w:val="2"/>
           <w:numId w:val="1"/>
         </w:numPr>
-      </w:pPr>
-      <w:r>
+        <w:rPr/>
+      </w:pPr>
+      <w:r>
+        <w:rPr/>
         <w:t>Sweep Kick</w:t>
       </w:r>
     </w:p>
@@ -1231,8 +1392,10 @@
           <w:ilvl w:val="2"/>
           <w:numId w:val="1"/>
         </w:numPr>
-      </w:pPr>
-      <w:r>
+        <w:rPr/>
+      </w:pPr>
+      <w:r>
+        <w:rPr/>
         <w:t>Bicycle Kick</w:t>
       </w:r>
     </w:p>
@@ -1243,8 +1406,10 @@
           <w:ilvl w:val="2"/>
           <w:numId w:val="1"/>
         </w:numPr>
-      </w:pPr>
-      <w:r>
+        <w:rPr/>
+      </w:pPr>
+      <w:r>
+        <w:rPr/>
         <w:t>Stunning Punch</w:t>
       </w:r>
     </w:p>
@@ -1255,8 +1420,10 @@
           <w:ilvl w:val="2"/>
           <w:numId w:val="1"/>
         </w:numPr>
-      </w:pPr>
-      <w:r>
+        <w:rPr/>
+      </w:pPr>
+      <w:r>
+        <w:rPr/>
         <w:t>Combo Cancel Strike</w:t>
       </w:r>
     </w:p>
@@ -1267,8 +1434,10 @@
           <w:ilvl w:val="2"/>
           <w:numId w:val="1"/>
         </w:numPr>
-      </w:pPr>
-      <w:r>
+        <w:rPr/>
+      </w:pPr>
+      <w:r>
+        <w:rPr/>
         <w:t>Counter Strike</w:t>
       </w:r>
     </w:p>
@@ -1279,8 +1448,10 @@
           <w:ilvl w:val="2"/>
           <w:numId w:val="1"/>
         </w:numPr>
-      </w:pPr>
-      <w:r>
+        <w:rPr/>
+      </w:pPr>
+      <w:r>
+        <w:rPr/>
         <w:t>Paralyzing Strike</w:t>
       </w:r>
     </w:p>
@@ -1291,23 +1462,24 @@
           <w:ilvl w:val="2"/>
           <w:numId w:val="1"/>
         </w:numPr>
-      </w:pPr>
-      <w:r>
-        <w:t xml:space="preserve">Rapid </w:t>
-      </w:r>
-      <w:r>
-        <w:t>Strike</w:t>
-      </w:r>
-    </w:p>
-    <w:p>
-      <w:pPr>
-        <w:pStyle w:val="ListParagraph"/>
-        <w:numPr>
-          <w:ilvl w:val="2"/>
-          <w:numId w:val="1"/>
-        </w:numPr>
-      </w:pPr>
-      <w:r>
+        <w:rPr/>
+      </w:pPr>
+      <w:r>
+        <w:rPr/>
+        <w:t>Rapid Strike</w:t>
+      </w:r>
+    </w:p>
+    <w:p>
+      <w:pPr>
+        <w:pStyle w:val="ListParagraph"/>
+        <w:numPr>
+          <w:ilvl w:val="2"/>
+          <w:numId w:val="1"/>
+        </w:numPr>
+        <w:rPr/>
+      </w:pPr>
+      <w:r>
+        <w:rPr/>
         <w:t>Judo Throw</w:t>
       </w:r>
     </w:p>
@@ -1318,23 +1490,24 @@
           <w:ilvl w:val="2"/>
           <w:numId w:val="1"/>
         </w:numPr>
-      </w:pPr>
-      <w:r>
-        <w:t xml:space="preserve">Judo Pin -&gt; Follow </w:t>
-      </w:r>
-      <w:r>
-        <w:t>up attacks possible</w:t>
-      </w:r>
-    </w:p>
-    <w:p>
-      <w:pPr>
-        <w:pStyle w:val="ListParagraph"/>
-        <w:numPr>
-          <w:ilvl w:val="1"/>
-          <w:numId w:val="1"/>
-        </w:numPr>
-      </w:pPr>
-      <w:r>
+        <w:rPr/>
+      </w:pPr>
+      <w:r>
+        <w:rPr/>
+        <w:t>Judo Pin -&gt; Follow up attacks possible</w:t>
+      </w:r>
+    </w:p>
+    <w:p>
+      <w:pPr>
+        <w:pStyle w:val="ListParagraph"/>
+        <w:numPr>
+          <w:ilvl w:val="1"/>
+          <w:numId w:val="1"/>
+        </w:numPr>
+        <w:rPr/>
+      </w:pPr>
+      <w:r>
+        <w:rPr/>
         <w:t>Daggers</w:t>
       </w:r>
     </w:p>
@@ -1345,8 +1518,10 @@
           <w:ilvl w:val="2"/>
           <w:numId w:val="1"/>
         </w:numPr>
-      </w:pPr>
-      <w:r>
+        <w:rPr/>
+      </w:pPr>
+      <w:r>
+        <w:rPr/>
         <w:t>Dash Slash</w:t>
       </w:r>
     </w:p>
@@ -1357,17 +1532,23 @@
           <w:ilvl w:val="2"/>
           <w:numId w:val="1"/>
         </w:numPr>
-      </w:pPr>
-    </w:p>
-    <w:p>
-      <w:pPr>
-        <w:pStyle w:val="ListParagraph"/>
-        <w:numPr>
-          <w:ilvl w:val="1"/>
-          <w:numId w:val="1"/>
-        </w:numPr>
-      </w:pPr>
-      <w:r>
+        <w:rPr/>
+      </w:pPr>
+      <w:r>
+        <w:rPr/>
+      </w:r>
+    </w:p>
+    <w:p>
+      <w:pPr>
+        <w:pStyle w:val="ListParagraph"/>
+        <w:numPr>
+          <w:ilvl w:val="1"/>
+          <w:numId w:val="1"/>
+        </w:numPr>
+        <w:rPr/>
+      </w:pPr>
+      <w:r>
+        <w:rPr/>
         <w:t>One-Handed Swords</w:t>
       </w:r>
     </w:p>
@@ -1378,8 +1559,10 @@
           <w:ilvl w:val="1"/>
           <w:numId w:val="1"/>
         </w:numPr>
-      </w:pPr>
-      <w:r>
+        <w:rPr/>
+      </w:pPr>
+      <w:r>
+        <w:rPr/>
         <w:t>Pole Arms/Staff</w:t>
       </w:r>
     </w:p>
@@ -1390,8 +1573,10 @@
           <w:ilvl w:val="1"/>
           <w:numId w:val="1"/>
         </w:numPr>
-      </w:pPr>
-      <w:r>
+        <w:rPr/>
+      </w:pPr>
+      <w:r>
+        <w:rPr/>
         <w:t>Two Handed</w:t>
       </w:r>
     </w:p>
@@ -1402,8 +1587,10 @@
           <w:ilvl w:val="1"/>
           <w:numId w:val="1"/>
         </w:numPr>
-      </w:pPr>
-      <w:r>
+        <w:rPr/>
+      </w:pPr>
+      <w:r>
+        <w:rPr/>
         <w:t>Ranged</w:t>
       </w:r>
     </w:p>
@@ -1414,263 +1601,206 @@
           <w:ilvl w:val="1"/>
           <w:numId w:val="1"/>
         </w:numPr>
-      </w:pPr>
-      <w:r>
-        <w:t>Other</w:t>
-      </w:r>
-      <w:r>
-        <w:t xml:space="preserve"> (magic/spells)</w:t>
-      </w:r>
-    </w:p>
-    <w:p>
-      <w:pPr>
-        <w:pStyle w:val="ListParagraph"/>
-        <w:numPr>
-          <w:ilvl w:val="2"/>
-          <w:numId w:val="1"/>
-        </w:numPr>
-      </w:pPr>
-      <w:r>
-        <w:t>Spirit of the Mouse</w:t>
-      </w:r>
-      <w:r>
-        <w:t xml:space="preserve">: </w:t>
-      </w:r>
-      <w:r>
-        <w:t>Convert 50% of Physical Resist and Knockback Resist to Agility</w:t>
-      </w:r>
-    </w:p>
-    <w:p>
-      <w:pPr>
-        <w:pStyle w:val="ListParagraph"/>
-        <w:numPr>
-          <w:ilvl w:val="2"/>
-          <w:numId w:val="1"/>
-        </w:numPr>
-      </w:pPr>
-      <w:r>
-        <w:t>Spirit of the Bull</w:t>
-      </w:r>
-      <w:r>
-        <w:t xml:space="preserve">: </w:t>
-      </w:r>
-      <w:r>
-        <w:t>Convert 50% of Physical Resistance to Knockback Resistance</w:t>
-      </w:r>
-    </w:p>
-    <w:p>
-      <w:pPr>
-        <w:pStyle w:val="ListParagraph"/>
-        <w:numPr>
-          <w:ilvl w:val="2"/>
-          <w:numId w:val="1"/>
-        </w:numPr>
-      </w:pPr>
-      <w:r>
-        <w:t>Spirit of the Tiger</w:t>
-      </w:r>
-      <w:r>
-        <w:t xml:space="preserve">: </w:t>
-      </w:r>
-      <w:r>
-        <w:t>Convert 50% of Physical Resistance to Physical Damage</w:t>
-      </w:r>
-    </w:p>
-    <w:p>
-      <w:pPr>
-        <w:pStyle w:val="ListParagraph"/>
-        <w:numPr>
-          <w:ilvl w:val="2"/>
-          <w:numId w:val="1"/>
-        </w:numPr>
-      </w:pPr>
-      <w:r>
-        <w:t xml:space="preserve">Spirit of the </w:t>
-      </w:r>
-      <w:r>
-        <w:t>Rabbit</w:t>
-      </w:r>
-      <w:r>
-        <w:t xml:space="preserve">: </w:t>
-      </w:r>
-      <w:r>
-        <w:t>Buff speed</w:t>
-      </w:r>
-      <w:r>
-        <w:t xml:space="preserve"> and airspeed</w:t>
-      </w:r>
-      <w:r>
-        <w:t xml:space="preserve"> by 25%</w:t>
-      </w:r>
-    </w:p>
-    <w:p>
-      <w:pPr>
-        <w:pStyle w:val="ListParagraph"/>
-        <w:numPr>
-          <w:ilvl w:val="2"/>
-          <w:numId w:val="1"/>
-        </w:numPr>
-      </w:pPr>
-      <w:r>
-        <w:t>Spirit of the Dragon</w:t>
-      </w:r>
-      <w:r>
-        <w:t xml:space="preserve">: </w:t>
-      </w:r>
-      <w:r>
-        <w:t>Convert 50% of Magic Resistance to Magic Damage</w:t>
-      </w:r>
-    </w:p>
-    <w:p>
-      <w:pPr>
-        <w:pStyle w:val="ListParagraph"/>
-        <w:numPr>
-          <w:ilvl w:val="2"/>
-          <w:numId w:val="1"/>
-        </w:numPr>
-      </w:pPr>
-      <w:r>
-        <w:t>Spirit of the Snake</w:t>
-      </w:r>
-      <w:r>
-        <w:t>: Increase critical chance</w:t>
-      </w:r>
-      <w:r>
-        <w:t xml:space="preserve"> by 10%</w:t>
-      </w:r>
-    </w:p>
-    <w:p>
-      <w:pPr>
-        <w:pStyle w:val="ListParagraph"/>
-        <w:numPr>
-          <w:ilvl w:val="2"/>
-          <w:numId w:val="1"/>
-        </w:numPr>
-      </w:pPr>
-      <w:r>
-        <w:t>Spirit of the Horse</w:t>
-      </w:r>
-      <w:r>
-        <w:t>:</w:t>
-      </w:r>
-      <w:r>
-        <w:t xml:space="preserve"> Double speed, Mind staff reduced by 50%</w:t>
-      </w:r>
-    </w:p>
-    <w:p>
-      <w:pPr>
-        <w:pStyle w:val="ListParagraph"/>
-        <w:numPr>
-          <w:ilvl w:val="2"/>
-          <w:numId w:val="1"/>
-        </w:numPr>
-      </w:pPr>
-      <w:r>
-        <w:t>Spirit of the Goat</w:t>
-      </w:r>
-      <w:r>
-        <w:t xml:space="preserve">: </w:t>
-      </w:r>
-      <w:r>
-        <w:t>Increase Max/Current Stamina by 25%</w:t>
-      </w:r>
-    </w:p>
-    <w:p>
-      <w:pPr>
-        <w:pStyle w:val="ListParagraph"/>
-        <w:numPr>
-          <w:ilvl w:val="2"/>
-          <w:numId w:val="1"/>
-        </w:numPr>
-      </w:pPr>
-      <w:r>
-        <w:t>Spirit of the Monkey</w:t>
-      </w:r>
-      <w:r>
-        <w:t xml:space="preserve">: </w:t>
-      </w:r>
-      <w:r>
-        <w:t>Convert 50% of Magic Damage to Magic Resist</w:t>
-      </w:r>
-    </w:p>
-    <w:p>
-      <w:pPr>
-        <w:pStyle w:val="ListParagraph"/>
-        <w:numPr>
-          <w:ilvl w:val="2"/>
-          <w:numId w:val="1"/>
-        </w:numPr>
-      </w:pPr>
-      <w:r>
-        <w:t>Spirit of the Rooster</w:t>
-      </w:r>
-      <w:r>
-        <w:t xml:space="preserve">: </w:t>
-      </w:r>
-      <w:r>
-        <w:t>Increase Max/Current Mana by 25%</w:t>
-      </w:r>
-    </w:p>
-    <w:p>
-      <w:pPr>
-        <w:pStyle w:val="ListParagraph"/>
-        <w:numPr>
-          <w:ilvl w:val="2"/>
-          <w:numId w:val="1"/>
-        </w:numPr>
-      </w:pPr>
-      <w:r>
-        <w:t>Spirit of the Wolf</w:t>
-      </w:r>
-      <w:r>
-        <w:t xml:space="preserve">: </w:t>
-      </w:r>
-      <w:r>
-        <w:t>Increase Max/Current HP by 25%</w:t>
-      </w:r>
-    </w:p>
-    <w:p>
-      <w:pPr>
-        <w:pStyle w:val="ListParagraph"/>
-        <w:numPr>
-          <w:ilvl w:val="2"/>
-          <w:numId w:val="1"/>
-        </w:numPr>
-      </w:pPr>
-      <w:r>
-        <w:t>Spirit of the Boar</w:t>
-      </w:r>
-      <w:r>
-        <w:t xml:space="preserve">: </w:t>
-      </w:r>
-      <w:r>
-        <w:t>Convert 50% of Knockback Resistance to Knockback Power</w:t>
-      </w:r>
-    </w:p>
-    <w:p>
-      <w:pPr>
-        <w:pStyle w:val="ListParagraph"/>
-        <w:numPr>
-          <w:ilvl w:val="2"/>
-          <w:numId w:val="1"/>
-        </w:numPr>
-      </w:pPr>
-      <w:r>
-        <w:t>Elemental enchantments: Apply a certain element to currently equipped weapons</w:t>
-      </w:r>
-      <w:r>
-        <w:t xml:space="preserve"> (dmg bonus calculated from Magic Damage)</w:t>
-      </w:r>
-    </w:p>
-    <w:p>
-      <w:pPr>
-        <w:pStyle w:val="ListParagraph"/>
-        <w:numPr>
-          <w:ilvl w:val="2"/>
-          <w:numId w:val="1"/>
-        </w:numPr>
-      </w:pPr>
-      <w:r>
+        <w:rPr/>
+      </w:pPr>
+      <w:r>
+        <w:rPr/>
+        <w:t>Other (magic/spells)</w:t>
+      </w:r>
+    </w:p>
+    <w:p>
+      <w:pPr>
+        <w:pStyle w:val="ListParagraph"/>
+        <w:numPr>
+          <w:ilvl w:val="2"/>
+          <w:numId w:val="1"/>
+        </w:numPr>
+        <w:rPr/>
+      </w:pPr>
+      <w:r>
+        <w:rPr/>
+        <w:t>Spirit of the Mouse: Convert 50% of Physical Resist and Knockback Resist to Agility</w:t>
+      </w:r>
+    </w:p>
+    <w:p>
+      <w:pPr>
+        <w:pStyle w:val="ListParagraph"/>
+        <w:numPr>
+          <w:ilvl w:val="2"/>
+          <w:numId w:val="1"/>
+        </w:numPr>
+        <w:rPr/>
+      </w:pPr>
+      <w:r>
+        <w:rPr/>
+        <w:t>Spirit of the Bull: Convert 50% of Physical Resistance to Knockback Resistance</w:t>
+      </w:r>
+    </w:p>
+    <w:p>
+      <w:pPr>
+        <w:pStyle w:val="ListParagraph"/>
+        <w:numPr>
+          <w:ilvl w:val="2"/>
+          <w:numId w:val="1"/>
+        </w:numPr>
+        <w:rPr/>
+      </w:pPr>
+      <w:r>
+        <w:rPr/>
+        <w:t>Spirit of the Tiger: Convert 50% of Physical Resistance to Physical Damage</w:t>
+      </w:r>
+    </w:p>
+    <w:p>
+      <w:pPr>
+        <w:pStyle w:val="ListParagraph"/>
+        <w:numPr>
+          <w:ilvl w:val="2"/>
+          <w:numId w:val="1"/>
+        </w:numPr>
+        <w:rPr/>
+      </w:pPr>
+      <w:r>
+        <w:rPr/>
+        <w:t>Spirit of the Rabbit: Buff speed and airspeed by 25%</w:t>
+      </w:r>
+    </w:p>
+    <w:p>
+      <w:pPr>
+        <w:pStyle w:val="ListParagraph"/>
+        <w:numPr>
+          <w:ilvl w:val="2"/>
+          <w:numId w:val="1"/>
+        </w:numPr>
+        <w:rPr/>
+      </w:pPr>
+      <w:r>
+        <w:rPr/>
+        <w:t>Spirit of the Dragon: Convert 50% of Magic Resistance to Magic Damage</w:t>
+      </w:r>
+    </w:p>
+    <w:p>
+      <w:pPr>
+        <w:pStyle w:val="ListParagraph"/>
+        <w:numPr>
+          <w:ilvl w:val="2"/>
+          <w:numId w:val="1"/>
+        </w:numPr>
+        <w:rPr/>
+      </w:pPr>
+      <w:r>
+        <w:rPr/>
+        <w:t>Spirit of the Snake: Increase critical chance by 10%</w:t>
+      </w:r>
+    </w:p>
+    <w:p>
+      <w:pPr>
+        <w:pStyle w:val="ListParagraph"/>
+        <w:numPr>
+          <w:ilvl w:val="2"/>
+          <w:numId w:val="1"/>
+        </w:numPr>
+        <w:rPr/>
+      </w:pPr>
+      <w:r>
+        <w:rPr/>
+        <w:t>Spirit of the Horse: Double speed, Mind staff reduced by 50%</w:t>
+      </w:r>
+    </w:p>
+    <w:p>
+      <w:pPr>
+        <w:pStyle w:val="ListParagraph"/>
+        <w:numPr>
+          <w:ilvl w:val="2"/>
+          <w:numId w:val="1"/>
+        </w:numPr>
+        <w:rPr/>
+      </w:pPr>
+      <w:r>
+        <w:rPr/>
+        <w:t>Spirit of the Goat: Increase Max/Current Stamina by 25%</w:t>
+      </w:r>
+    </w:p>
+    <w:p>
+      <w:pPr>
+        <w:pStyle w:val="ListParagraph"/>
+        <w:numPr>
+          <w:ilvl w:val="2"/>
+          <w:numId w:val="1"/>
+        </w:numPr>
+        <w:rPr/>
+      </w:pPr>
+      <w:r>
+        <w:rPr/>
+        <w:t>Spirit of the Monkey: Convert 50% of Magic Damage to Magic Resist</w:t>
+      </w:r>
+    </w:p>
+    <w:p>
+      <w:pPr>
+        <w:pStyle w:val="ListParagraph"/>
+        <w:numPr>
+          <w:ilvl w:val="2"/>
+          <w:numId w:val="1"/>
+        </w:numPr>
+        <w:rPr/>
+      </w:pPr>
+      <w:r>
+        <w:rPr/>
+        <w:t>Spirit of the Rooster: Increase Max/Current Mana by 25%</w:t>
+      </w:r>
+    </w:p>
+    <w:p>
+      <w:pPr>
+        <w:pStyle w:val="ListParagraph"/>
+        <w:numPr>
+          <w:ilvl w:val="2"/>
+          <w:numId w:val="1"/>
+        </w:numPr>
+        <w:rPr/>
+      </w:pPr>
+      <w:r>
+        <w:rPr/>
+        <w:t>Spirit of the Wolf: Increase Max/Current HP by 25%</w:t>
+      </w:r>
+    </w:p>
+    <w:p>
+      <w:pPr>
+        <w:pStyle w:val="ListParagraph"/>
+        <w:numPr>
+          <w:ilvl w:val="2"/>
+          <w:numId w:val="1"/>
+        </w:numPr>
+        <w:rPr/>
+      </w:pPr>
+      <w:r>
+        <w:rPr/>
+        <w:t>Spirit of the Boar: Convert 50% of Knockback Resistance to Knockback Power</w:t>
+      </w:r>
+    </w:p>
+    <w:p>
+      <w:pPr>
+        <w:pStyle w:val="ListParagraph"/>
+        <w:numPr>
+          <w:ilvl w:val="2"/>
+          <w:numId w:val="1"/>
+        </w:numPr>
+        <w:rPr/>
+      </w:pPr>
+      <w:r>
+        <w:rPr/>
+        <w:t>Elemental enchantments: Apply a certain element to currently equipped weapons (dmg bonus calculated from Magic Damage)</w:t>
+      </w:r>
+    </w:p>
+    <w:p>
+      <w:pPr>
+        <w:pStyle w:val="ListParagraph"/>
+        <w:numPr>
+          <w:ilvl w:val="2"/>
+          <w:numId w:val="1"/>
+        </w:numPr>
+        <w:rPr/>
+      </w:pPr>
+      <w:r>
+        <w:rPr/>
         <w:t>Elemental resist: (resist bonus calculated from Magic damage)</w:t>
       </w:r>
     </w:p>
@@ -1681,8 +1811,10 @@
           <w:ilvl w:val="2"/>
           <w:numId w:val="1"/>
         </w:numPr>
-      </w:pPr>
-      <w:r>
+        <w:rPr/>
+      </w:pPr>
+      <w:r>
+        <w:rPr/>
         <w:t>Fire breath: Constant narrow cone of fire</w:t>
       </w:r>
     </w:p>
@@ -1693,76 +1825,52 @@
           <w:ilvl w:val="2"/>
           <w:numId w:val="1"/>
         </w:numPr>
-      </w:pPr>
-      <w:r>
-        <w:t>Flame burst</w:t>
-      </w:r>
-      <w:r>
-        <w:t>: Short cone of fire</w:t>
-      </w:r>
-    </w:p>
-    <w:p>
-      <w:pPr>
-        <w:pStyle w:val="ListParagraph"/>
-        <w:numPr>
-          <w:ilvl w:val="2"/>
-          <w:numId w:val="1"/>
-        </w:numPr>
-      </w:pPr>
-      <w:r>
-        <w:lastRenderedPageBreak/>
-        <w:t>Fireb</w:t>
-      </w:r>
-      <w:r>
-        <w:t>olt</w:t>
-      </w:r>
-      <w:r>
-        <w:t>: long range fireball with</w:t>
-      </w:r>
-      <w:r>
-        <w:t xml:space="preserve"> very</w:t>
-      </w:r>
-      <w:r>
-        <w:t xml:space="preserve"> small </w:t>
-      </w:r>
-      <w:proofErr w:type="spellStart"/>
-      <w:r>
-        <w:t>AoE</w:t>
-      </w:r>
-      <w:proofErr w:type="spellEnd"/>
-      <w:r>
-        <w:t>, moderate speed/frequency</w:t>
-      </w:r>
-    </w:p>
-    <w:p>
-      <w:pPr>
-        <w:pStyle w:val="ListParagraph"/>
-        <w:numPr>
-          <w:ilvl w:val="2"/>
-          <w:numId w:val="1"/>
-        </w:numPr>
-      </w:pPr>
-      <w:r>
-        <w:t xml:space="preserve">Fireball: long range fireball with medium </w:t>
-      </w:r>
-      <w:proofErr w:type="spellStart"/>
-      <w:r>
-        <w:t>AoE</w:t>
-      </w:r>
-      <w:proofErr w:type="spellEnd"/>
-      <w:r>
-        <w:t>, fast speed, long charge and end lag</w:t>
-      </w:r>
-    </w:p>
-    <w:p>
-      <w:pPr>
-        <w:pStyle w:val="ListParagraph"/>
-        <w:numPr>
-          <w:ilvl w:val="2"/>
-          <w:numId w:val="1"/>
-        </w:numPr>
-      </w:pPr>
-      <w:r>
+        <w:rPr/>
+      </w:pPr>
+      <w:r>
+        <w:rPr/>
+        <w:t>Flame burst: Short cone of fire</w:t>
+      </w:r>
+    </w:p>
+    <w:p>
+      <w:pPr>
+        <w:pStyle w:val="ListParagraph"/>
+        <w:numPr>
+          <w:ilvl w:val="2"/>
+          <w:numId w:val="1"/>
+        </w:numPr>
+        <w:rPr/>
+      </w:pPr>
+      <w:r>
+        <w:rPr/>
+        <w:t>Firebolt: long range fireball with very small AoE, moderate speed/frequency</w:t>
+      </w:r>
+    </w:p>
+    <w:p>
+      <w:pPr>
+        <w:pStyle w:val="ListParagraph"/>
+        <w:numPr>
+          <w:ilvl w:val="2"/>
+          <w:numId w:val="1"/>
+        </w:numPr>
+        <w:rPr/>
+      </w:pPr>
+      <w:r>
+        <w:rPr/>
+        <w:t>Fireball: long range fireball with medium AoE, fast speed, long charge and end lag</w:t>
+      </w:r>
+    </w:p>
+    <w:p>
+      <w:pPr>
+        <w:pStyle w:val="ListParagraph"/>
+        <w:numPr>
+          <w:ilvl w:val="2"/>
+          <w:numId w:val="1"/>
+        </w:numPr>
+        <w:rPr/>
+      </w:pPr>
+      <w:r>
+        <w:rPr/>
         <w:t>Flaming Kick: Wide kick wreathed in flames. Fire effect is good for stopping many projectiles</w:t>
       </w:r>
     </w:p>
@@ -1773,114 +1881,94 @@
           <w:ilvl w:val="2"/>
           <w:numId w:val="1"/>
         </w:numPr>
-      </w:pPr>
-      <w:proofErr w:type="spellStart"/>
-      <w:r>
-        <w:t>Pheonix</w:t>
-      </w:r>
-      <w:proofErr w:type="spellEnd"/>
-      <w:r>
-        <w:t xml:space="preserve"> Rush: Burst forward with fire effect (can damage)</w:t>
-      </w:r>
-      <w:r>
-        <w:t>. Solid hit at the end with decent knockback</w:t>
-      </w:r>
-    </w:p>
-    <w:p>
-      <w:pPr>
-        <w:pStyle w:val="ListParagraph"/>
-        <w:numPr>
-          <w:ilvl w:val="2"/>
-          <w:numId w:val="1"/>
-        </w:numPr>
-      </w:pPr>
-      <w:r>
-        <w:t>Volcano Burst</w:t>
-      </w:r>
-      <w:r>
-        <w:t>: Cause a pillar of fire to burst from the ground</w:t>
-      </w:r>
-      <w:r>
-        <w:t>. High knockback</w:t>
-      </w:r>
-    </w:p>
-    <w:p>
-      <w:pPr>
-        <w:pStyle w:val="ListParagraph"/>
-        <w:numPr>
-          <w:ilvl w:val="2"/>
-          <w:numId w:val="1"/>
-        </w:numPr>
-      </w:pPr>
-      <w:r>
-        <w:t>Ice Shard</w:t>
-      </w:r>
-      <w:r>
-        <w:t>: Quick shard of ice. High frequency</w:t>
-      </w:r>
-    </w:p>
-    <w:p>
-      <w:pPr>
-        <w:pStyle w:val="ListParagraph"/>
-        <w:numPr>
-          <w:ilvl w:val="2"/>
-          <w:numId w:val="1"/>
-        </w:numPr>
-      </w:pPr>
-      <w:r>
-        <w:t>Frost breath</w:t>
-      </w:r>
-      <w:r>
-        <w:t>: Constant narrow cone of ice</w:t>
-      </w:r>
-    </w:p>
-    <w:p>
-      <w:pPr>
-        <w:pStyle w:val="ListParagraph"/>
-        <w:numPr>
-          <w:ilvl w:val="2"/>
-          <w:numId w:val="1"/>
-        </w:numPr>
-      </w:pPr>
-      <w:r>
-        <w:t>Blizzard</w:t>
-      </w:r>
-      <w:r>
-        <w:t xml:space="preserve">: </w:t>
-      </w:r>
-      <w:proofErr w:type="spellStart"/>
-      <w:r>
-        <w:t>AoE</w:t>
-      </w:r>
-      <w:proofErr w:type="spellEnd"/>
-      <w:r>
-        <w:t xml:space="preserve"> centered around user</w:t>
-      </w:r>
-    </w:p>
-    <w:p>
-      <w:pPr>
-        <w:pStyle w:val="ListParagraph"/>
-        <w:numPr>
-          <w:ilvl w:val="2"/>
-          <w:numId w:val="1"/>
-        </w:numPr>
-      </w:pPr>
-      <w:r>
-        <w:t>Water Wave: Ride a magical wave quickly around the field</w:t>
-      </w:r>
-      <w:r>
-        <w:t>. Wave knocks enemies prone</w:t>
-      </w:r>
-    </w:p>
-    <w:p>
-      <w:pPr>
-        <w:pStyle w:val="ListParagraph"/>
-        <w:numPr>
-          <w:ilvl w:val="2"/>
-          <w:numId w:val="1"/>
-        </w:numPr>
-      </w:pPr>
-      <w:r>
+        <w:rPr/>
+      </w:pPr>
+      <w:r>
+        <w:rPr/>
+        <w:t>Pheonix Rush: Burst forward with fire effect (can damage). Solid hit at the end with decent knockback</w:t>
+      </w:r>
+    </w:p>
+    <w:p>
+      <w:pPr>
+        <w:pStyle w:val="ListParagraph"/>
+        <w:numPr>
+          <w:ilvl w:val="2"/>
+          <w:numId w:val="1"/>
+        </w:numPr>
+        <w:rPr/>
+      </w:pPr>
+      <w:r>
+        <w:rPr/>
+        <w:t>Volcano Burst: Cause a pillar of fire to burst from the ground. High knockback</w:t>
+      </w:r>
+    </w:p>
+    <w:p>
+      <w:pPr>
+        <w:pStyle w:val="ListParagraph"/>
+        <w:numPr>
+          <w:ilvl w:val="2"/>
+          <w:numId w:val="1"/>
+        </w:numPr>
+        <w:rPr/>
+      </w:pPr>
+      <w:r>
+        <w:rPr/>
+        <w:t>Ice Shard: Quick shard of ice. High frequency</w:t>
+      </w:r>
+    </w:p>
+    <w:p>
+      <w:pPr>
+        <w:pStyle w:val="ListParagraph"/>
+        <w:numPr>
+          <w:ilvl w:val="2"/>
+          <w:numId w:val="1"/>
+        </w:numPr>
+        <w:rPr/>
+      </w:pPr>
+      <w:r>
+        <w:rPr/>
+        <w:t>Frost breath: Constant narrow cone of ice</w:t>
+      </w:r>
+    </w:p>
+    <w:p>
+      <w:pPr>
+        <w:pStyle w:val="ListParagraph"/>
+        <w:numPr>
+          <w:ilvl w:val="2"/>
+          <w:numId w:val="1"/>
+        </w:numPr>
+        <w:rPr/>
+      </w:pPr>
+      <w:r>
+        <w:rPr/>
+        <w:t>Blizzard: AoE centered around user</w:t>
+      </w:r>
+    </w:p>
+    <w:p>
+      <w:pPr>
+        <w:pStyle w:val="ListParagraph"/>
+        <w:numPr>
+          <w:ilvl w:val="2"/>
+          <w:numId w:val="1"/>
+        </w:numPr>
+        <w:rPr/>
+      </w:pPr>
+      <w:r>
+        <w:rPr/>
+        <w:t>Water Wave: Ride a magical wave quickly around the field. Wave knocks enemies prone</w:t>
+      </w:r>
+    </w:p>
+    <w:p>
+      <w:pPr>
+        <w:pStyle w:val="ListParagraph"/>
+        <w:numPr>
+          <w:ilvl w:val="2"/>
+          <w:numId w:val="1"/>
+        </w:numPr>
+        <w:rPr/>
+      </w:pPr>
+      <w:r>
+        <w:rPr/>
         <w:t>Lake of Drowning: Create a small lake in front of user which drags in any creature in range. Creatures suffer constant ice damage while inside. All creatures are spit out at the end of the effect prone.</w:t>
       </w:r>
     </w:p>
@@ -1891,8 +1979,10 @@
           <w:ilvl w:val="2"/>
           <w:numId w:val="1"/>
         </w:numPr>
-      </w:pPr>
-      <w:r>
+        <w:rPr/>
+      </w:pPr>
+      <w:r>
+        <w:rPr/>
         <w:t>Ice wall: create a solid wall of ice. Creatures are knocked into the air upon the wall’s creation</w:t>
       </w:r>
     </w:p>
@@ -1903,8 +1993,10 @@
           <w:ilvl w:val="2"/>
           <w:numId w:val="1"/>
         </w:numPr>
-      </w:pPr>
-      <w:r>
+        <w:rPr/>
+      </w:pPr>
+      <w:r>
+        <w:rPr/>
         <w:t>Icy Step: create lingering ice patches that have a chance of knocking prone</w:t>
       </w:r>
     </w:p>
@@ -1915,8 +2007,10 @@
           <w:ilvl w:val="2"/>
           <w:numId w:val="1"/>
         </w:numPr>
-      </w:pPr>
-      <w:r>
+        <w:rPr/>
+      </w:pPr>
+      <w:r>
+        <w:rPr/>
         <w:t>Electric breath</w:t>
       </w:r>
     </w:p>
@@ -1927,8 +2021,10 @@
           <w:ilvl w:val="2"/>
           <w:numId w:val="1"/>
         </w:numPr>
-      </w:pPr>
-      <w:r>
+        <w:rPr/>
+      </w:pPr>
+      <w:r>
+        <w:rPr/>
         <w:t>Thunder strike</w:t>
       </w:r>
     </w:p>
@@ -1939,8 +2035,10 @@
           <w:ilvl w:val="2"/>
           <w:numId w:val="1"/>
         </w:numPr>
-      </w:pPr>
-      <w:r>
+        <w:rPr/>
+      </w:pPr>
+      <w:r>
+        <w:rPr/>
         <w:t>Thunderstorm</w:t>
       </w:r>
     </w:p>
@@ -1951,8 +2049,10 @@
           <w:ilvl w:val="2"/>
           <w:numId w:val="1"/>
         </w:numPr>
-      </w:pPr>
-      <w:r>
+        <w:rPr/>
+      </w:pPr>
+      <w:r>
+        <w:rPr/>
         <w:t>Lightning Step</w:t>
       </w:r>
     </w:p>
@@ -1963,8 +2063,10 @@
           <w:ilvl w:val="2"/>
           <w:numId w:val="1"/>
         </w:numPr>
-      </w:pPr>
-      <w:r>
+        <w:rPr/>
+      </w:pPr>
+      <w:r>
+        <w:rPr/>
         <w:t>Robes of Thunder</w:t>
       </w:r>
     </w:p>
@@ -1975,147 +2077,300 @@
           <w:ilvl w:val="2"/>
           <w:numId w:val="1"/>
         </w:numPr>
-      </w:pPr>
-      <w:bookmarkStart w:id="0" w:name="_GoBack"/>
-      <w:bookmarkEnd w:id="0"/>
+        <w:spacing w:before="0" w:after="160"/>
+        <w:contextualSpacing/>
+        <w:rPr/>
+      </w:pPr>
+      <w:r>
+        <w:rPr/>
+      </w:r>
     </w:p>
     <w:sectPr>
+      <w:type w:val="nextPage"/>
       <w:pgSz w:w="12240" w:h="15840"/>
-      <w:pgMar w:top="1440" w:right="1440" w:bottom="1440" w:left="1440" w:header="720" w:footer="720" w:gutter="0"/>
-      <w:cols w:space="720"/>
-      <w:docGrid w:linePitch="360"/>
+      <w:pgMar w:left="1440" w:right="1440" w:header="0" w:top="1440" w:footer="0" w:bottom="1440" w:gutter="0"/>
+      <w:pgNumType w:fmt="decimal"/>
+      <w:formProt w:val="false"/>
+      <w:textDirection w:val="lrTb"/>
+      <w:docGrid w:type="default" w:linePitch="360" w:charSpace="4096"/>
     </w:sectPr>
   </w:body>
 </w:document>
 </file>
 
 <file path=word/numbering.xml><?xml version="1.0" encoding="utf-8"?>
-<w:numbering xmlns:wpc="http://schemas.microsoft.com/office/word/2010/wordprocessingCanvas" xmlns:cx="http://schemas.microsoft.com/office/drawing/2014/chartex" xmlns:cx1="http://schemas.microsoft.com/office/drawing/2015/9/8/chartex" xmlns:cx2="http://schemas.microsoft.com/office/drawing/2015/10/21/chartex" xmlns:cx3="http://schemas.microsoft.com/office/drawing/2016/5/9/chartex" xmlns:cx4="http://schemas.microsoft.com/office/drawing/2016/5/10/chartex" xmlns:cx5="http://schemas.microsoft.com/office/drawing/2016/5/11/chartex" xmlns:cx6="http://schemas.microsoft.com/office/drawing/2016/5/12/chartex" xmlns:cx7="http://schemas.microsoft.com/office/drawing/2016/5/13/chartex" xmlns:cx8="http://schemas.microsoft.com/office/drawing/2016/5/14/chartex" xmlns:mc="http://schemas.openxmlformats.org/markup-compatibility/2006" xmlns:aink="http://schemas.microsoft.com/office/drawing/2016/ink" xmlns:am3d="http://schemas.microsoft.com/office/drawing/2017/model3d" xmlns:o="urn:schemas-microsoft-com:office:office" xmlns:r="http://schemas.openxmlformats.org/officeDocument/2006/relationships" xmlns:m="http://schemas.openxmlformats.org/officeDocument/2006/math" xmlns:v="urn:schemas-microsoft-com:vml" xmlns:wp14="http://schemas.microsoft.com/office/word/2010/wordprocessingDrawing" xmlns:wp="http://schemas.openxmlformats.org/drawingml/2006/wordprocessingDrawing" xmlns:w10="urn:schemas-microsoft-com:office:word" xmlns:w="http://schemas.openxmlformats.org/wordprocessingml/2006/main" xmlns:w14="http://schemas.microsoft.com/office/word/2010/wordml" xmlns:w15="http://schemas.microsoft.com/office/word/2012/wordml" xmlns:w16cid="http://schemas.microsoft.com/office/word/2016/wordml/cid" xmlns:w16se="http://schemas.microsoft.com/office/word/2015/wordml/symex" xmlns:wpg="http://schemas.microsoft.com/office/word/2010/wordprocessingGroup" xmlns:wpi="http://schemas.microsoft.com/office/word/2010/wordprocessingInk" xmlns:wne="http://schemas.microsoft.com/office/word/2006/wordml" xmlns:wps="http://schemas.microsoft.com/office/word/2010/wordprocessingShape" mc:Ignorable="w14 w15 w16se w16cid wp14">
-  <w:abstractNum w:abstractNumId="0" w15:restartNumberingAfterBreak="0">
-    <w:nsid w:val="63201EEA"/>
-    <w:multiLevelType w:val="hybridMultilevel"/>
-    <w:tmpl w:val="55F898EC"/>
-    <w:lvl w:ilvl="0" w:tplc="04090001">
+<w:numbering xmlns:w="http://schemas.openxmlformats.org/wordprocessingml/2006/main" xmlns:o="urn:schemas-microsoft-com:office:office" xmlns:r="http://schemas.openxmlformats.org/officeDocument/2006/relationships" xmlns:v="urn:schemas-microsoft-com:vml" xmlns:mc="http://schemas.openxmlformats.org/markup-compatibility/2006" xmlns:w14="http://schemas.microsoft.com/office/word/2010/wordml" mc:Ignorable="w14">
+  <w:abstractNum w:abstractNumId="1">
+    <w:lvl w:ilvl="0">
       <w:start w:val="1"/>
       <w:numFmt w:val="bullet"/>
       <w:lvlText w:val=""/>
       <w:lvlJc w:val="left"/>
       <w:pPr>
+        <w:tabs>
+          <w:tab w:val="num" w:pos="0"/>
+        </w:tabs>
         <w:ind w:left="720" w:hanging="360"/>
       </w:pPr>
       <w:rPr>
-        <w:rFonts w:ascii="Symbol" w:hAnsi="Symbol" w:hint="default"/>
+        <w:rFonts w:ascii="Symbol" w:hAnsi="Symbol" w:cs="Symbol" w:hint="default"/>
       </w:rPr>
     </w:lvl>
-    <w:lvl w:ilvl="1" w:tplc="04090003">
+    <w:lvl w:ilvl="1">
       <w:start w:val="1"/>
       <w:numFmt w:val="bullet"/>
       <w:lvlText w:val="o"/>
       <w:lvlJc w:val="left"/>
       <w:pPr>
+        <w:tabs>
+          <w:tab w:val="num" w:pos="0"/>
+        </w:tabs>
         <w:ind w:left="1440" w:hanging="360"/>
       </w:pPr>
       <w:rPr>
         <w:rFonts w:ascii="Courier New" w:hAnsi="Courier New" w:cs="Courier New" w:hint="default"/>
       </w:rPr>
     </w:lvl>
-    <w:lvl w:ilvl="2" w:tplc="04090005">
+    <w:lvl w:ilvl="2">
       <w:start w:val="1"/>
       <w:numFmt w:val="bullet"/>
       <w:lvlText w:val=""/>
       <w:lvlJc w:val="left"/>
       <w:pPr>
+        <w:tabs>
+          <w:tab w:val="num" w:pos="0"/>
+        </w:tabs>
         <w:ind w:left="2160" w:hanging="360"/>
       </w:pPr>
       <w:rPr>
-        <w:rFonts w:ascii="Wingdings" w:hAnsi="Wingdings" w:hint="default"/>
+        <w:rFonts w:ascii="Wingdings" w:hAnsi="Wingdings" w:cs="Wingdings" w:hint="default"/>
       </w:rPr>
     </w:lvl>
-    <w:lvl w:ilvl="3" w:tplc="04090001">
+    <w:lvl w:ilvl="3">
       <w:start w:val="1"/>
       <w:numFmt w:val="bullet"/>
       <w:lvlText w:val=""/>
       <w:lvlJc w:val="left"/>
       <w:pPr>
+        <w:tabs>
+          <w:tab w:val="num" w:pos="0"/>
+        </w:tabs>
         <w:ind w:left="2880" w:hanging="360"/>
       </w:pPr>
       <w:rPr>
-        <w:rFonts w:ascii="Symbol" w:hAnsi="Symbol" w:hint="default"/>
+        <w:rFonts w:ascii="Symbol" w:hAnsi="Symbol" w:cs="Symbol" w:hint="default"/>
       </w:rPr>
     </w:lvl>
-    <w:lvl w:ilvl="4" w:tplc="04090003" w:tentative="1">
+    <w:lvl w:ilvl="4">
       <w:start w:val="1"/>
       <w:numFmt w:val="bullet"/>
       <w:lvlText w:val="o"/>
       <w:lvlJc w:val="left"/>
       <w:pPr>
+        <w:tabs>
+          <w:tab w:val="num" w:pos="0"/>
+        </w:tabs>
         <w:ind w:left="3600" w:hanging="360"/>
       </w:pPr>
       <w:rPr>
         <w:rFonts w:ascii="Courier New" w:hAnsi="Courier New" w:cs="Courier New" w:hint="default"/>
       </w:rPr>
     </w:lvl>
-    <w:lvl w:ilvl="5" w:tplc="04090005" w:tentative="1">
+    <w:lvl w:ilvl="5">
       <w:start w:val="1"/>
       <w:numFmt w:val="bullet"/>
       <w:lvlText w:val=""/>
       <w:lvlJc w:val="left"/>
       <w:pPr>
+        <w:tabs>
+          <w:tab w:val="num" w:pos="0"/>
+        </w:tabs>
         <w:ind w:left="4320" w:hanging="360"/>
       </w:pPr>
       <w:rPr>
-        <w:rFonts w:ascii="Wingdings" w:hAnsi="Wingdings" w:hint="default"/>
+        <w:rFonts w:ascii="Wingdings" w:hAnsi="Wingdings" w:cs="Wingdings" w:hint="default"/>
       </w:rPr>
     </w:lvl>
-    <w:lvl w:ilvl="6" w:tplc="04090001" w:tentative="1">
+    <w:lvl w:ilvl="6">
       <w:start w:val="1"/>
       <w:numFmt w:val="bullet"/>
       <w:lvlText w:val=""/>
       <w:lvlJc w:val="left"/>
       <w:pPr>
+        <w:tabs>
+          <w:tab w:val="num" w:pos="0"/>
+        </w:tabs>
         <w:ind w:left="5040" w:hanging="360"/>
       </w:pPr>
       <w:rPr>
-        <w:rFonts w:ascii="Symbol" w:hAnsi="Symbol" w:hint="default"/>
+        <w:rFonts w:ascii="Symbol" w:hAnsi="Symbol" w:cs="Symbol" w:hint="default"/>
       </w:rPr>
     </w:lvl>
-    <w:lvl w:ilvl="7" w:tplc="04090003" w:tentative="1">
+    <w:lvl w:ilvl="7">
       <w:start w:val="1"/>
       <w:numFmt w:val="bullet"/>
       <w:lvlText w:val="o"/>
       <w:lvlJc w:val="left"/>
       <w:pPr>
+        <w:tabs>
+          <w:tab w:val="num" w:pos="0"/>
+        </w:tabs>
         <w:ind w:left="5760" w:hanging="360"/>
       </w:pPr>
       <w:rPr>
         <w:rFonts w:ascii="Courier New" w:hAnsi="Courier New" w:cs="Courier New" w:hint="default"/>
       </w:rPr>
     </w:lvl>
-    <w:lvl w:ilvl="8" w:tplc="04090005" w:tentative="1">
+    <w:lvl w:ilvl="8">
       <w:start w:val="1"/>
       <w:numFmt w:val="bullet"/>
       <w:lvlText w:val=""/>
       <w:lvlJc w:val="left"/>
       <w:pPr>
+        <w:tabs>
+          <w:tab w:val="num" w:pos="0"/>
+        </w:tabs>
         <w:ind w:left="6480" w:hanging="360"/>
       </w:pPr>
       <w:rPr>
-        <w:rFonts w:ascii="Wingdings" w:hAnsi="Wingdings" w:hint="default"/>
+        <w:rFonts w:ascii="Wingdings" w:hAnsi="Wingdings" w:cs="Wingdings" w:hint="default"/>
       </w:rPr>
     </w:lvl>
   </w:abstractNum>
+  <w:abstractNum w:abstractNumId="2">
+    <w:lvl w:ilvl="0">
+      <w:start w:val="1"/>
+      <w:numFmt w:val="none"/>
+      <w:suff w:val="nothing"/>
+      <w:lvlText w:val=""/>
+      <w:lvlJc w:val="left"/>
+      <w:pPr>
+        <w:tabs>
+          <w:tab w:val="num" w:pos="0"/>
+        </w:tabs>
+        <w:ind w:left="0" w:hanging="0"/>
+      </w:pPr>
+    </w:lvl>
+    <w:lvl w:ilvl="1">
+      <w:start w:val="1"/>
+      <w:numFmt w:val="none"/>
+      <w:suff w:val="nothing"/>
+      <w:lvlText w:val=""/>
+      <w:lvlJc w:val="left"/>
+      <w:pPr>
+        <w:tabs>
+          <w:tab w:val="num" w:pos="0"/>
+        </w:tabs>
+        <w:ind w:left="0" w:hanging="0"/>
+      </w:pPr>
+    </w:lvl>
+    <w:lvl w:ilvl="2">
+      <w:start w:val="1"/>
+      <w:numFmt w:val="none"/>
+      <w:suff w:val="nothing"/>
+      <w:lvlText w:val=""/>
+      <w:lvlJc w:val="left"/>
+      <w:pPr>
+        <w:tabs>
+          <w:tab w:val="num" w:pos="0"/>
+        </w:tabs>
+        <w:ind w:left="0" w:hanging="0"/>
+      </w:pPr>
+    </w:lvl>
+    <w:lvl w:ilvl="3">
+      <w:start w:val="1"/>
+      <w:numFmt w:val="none"/>
+      <w:suff w:val="nothing"/>
+      <w:lvlText w:val=""/>
+      <w:lvlJc w:val="left"/>
+      <w:pPr>
+        <w:tabs>
+          <w:tab w:val="num" w:pos="0"/>
+        </w:tabs>
+        <w:ind w:left="0" w:hanging="0"/>
+      </w:pPr>
+    </w:lvl>
+    <w:lvl w:ilvl="4">
+      <w:start w:val="1"/>
+      <w:numFmt w:val="none"/>
+      <w:suff w:val="nothing"/>
+      <w:lvlText w:val=""/>
+      <w:lvlJc w:val="left"/>
+      <w:pPr>
+        <w:tabs>
+          <w:tab w:val="num" w:pos="0"/>
+        </w:tabs>
+        <w:ind w:left="0" w:hanging="0"/>
+      </w:pPr>
+    </w:lvl>
+    <w:lvl w:ilvl="5">
+      <w:start w:val="1"/>
+      <w:numFmt w:val="none"/>
+      <w:suff w:val="nothing"/>
+      <w:lvlText w:val=""/>
+      <w:lvlJc w:val="left"/>
+      <w:pPr>
+        <w:tabs>
+          <w:tab w:val="num" w:pos="0"/>
+        </w:tabs>
+        <w:ind w:left="0" w:hanging="0"/>
+      </w:pPr>
+    </w:lvl>
+    <w:lvl w:ilvl="6">
+      <w:start w:val="1"/>
+      <w:numFmt w:val="none"/>
+      <w:suff w:val="nothing"/>
+      <w:lvlText w:val=""/>
+      <w:lvlJc w:val="left"/>
+      <w:pPr>
+        <w:tabs>
+          <w:tab w:val="num" w:pos="0"/>
+        </w:tabs>
+        <w:ind w:left="0" w:hanging="0"/>
+      </w:pPr>
+    </w:lvl>
+    <w:lvl w:ilvl="7">
+      <w:start w:val="1"/>
+      <w:numFmt w:val="none"/>
+      <w:suff w:val="nothing"/>
+      <w:lvlText w:val=""/>
+      <w:lvlJc w:val="left"/>
+      <w:pPr>
+        <w:tabs>
+          <w:tab w:val="num" w:pos="0"/>
+        </w:tabs>
+        <w:ind w:left="0" w:hanging="0"/>
+      </w:pPr>
+    </w:lvl>
+    <w:lvl w:ilvl="8">
+      <w:start w:val="1"/>
+      <w:numFmt w:val="none"/>
+      <w:suff w:val="nothing"/>
+      <w:lvlText w:val=""/>
+      <w:lvlJc w:val="left"/>
+      <w:pPr>
+        <w:tabs>
+          <w:tab w:val="num" w:pos="0"/>
+        </w:tabs>
+        <w:ind w:left="0" w:hanging="0"/>
+      </w:pPr>
+    </w:lvl>
+  </w:abstractNum>
   <w:num w:numId="1">
-    <w:abstractNumId w:val="0"/>
+    <w:abstractNumId w:val="1"/>
+  </w:num>
+  <w:num w:numId="2">
+    <w:abstractNumId w:val="2"/>
   </w:num>
 </w:numbering>
 </file>
 
 <file path=word/styles.xml><?xml version="1.0" encoding="utf-8"?>
-<w:styles xmlns:mc="http://schemas.openxmlformats.org/markup-compatibility/2006" xmlns:r="http://schemas.openxmlformats.org/officeDocument/2006/relationships" xmlns:w="http://schemas.openxmlformats.org/wordprocessingml/2006/main" xmlns:w14="http://schemas.microsoft.com/office/word/2010/wordml" xmlns:w15="http://schemas.microsoft.com/office/word/2012/wordml" xmlns:w16cid="http://schemas.microsoft.com/office/word/2016/wordml/cid" xmlns:w16se="http://schemas.microsoft.com/office/word/2015/wordml/symex" mc:Ignorable="w14 w15 w16se w16cid">
+<w:styles xmlns:w="http://schemas.openxmlformats.org/wordprocessingml/2006/main" xmlns:w14="http://schemas.microsoft.com/office/word/2010/wordml" xmlns:mc="http://schemas.openxmlformats.org/markup-compatibility/2006" mc:Ignorable="w14">
   <w:docDefaults>
     <w:rPrDefault>
       <w:rPr>
-        <w:rFonts w:asciiTheme="minorHAnsi" w:eastAsiaTheme="minorHAnsi" w:hAnsiTheme="minorHAnsi" w:cstheme="minorBidi"/>
+        <w:rFonts w:ascii="Calibri" w:hAnsi="Calibri" w:eastAsia="Calibri" w:cs="" w:asciiTheme="minorHAnsi" w:cstheme="minorBidi" w:eastAsiaTheme="minorHAnsi" w:hAnsiTheme="minorHAnsi"/>
         <w:sz w:val="22"/>
         <w:szCs w:val="22"/>
         <w:lang w:val="en-US" w:eastAsia="en-US" w:bidi="ar-SA"/>
@@ -2123,21 +2378,21 @@
     </w:rPrDefault>
     <w:pPrDefault>
       <w:pPr>
-        <w:spacing w:after="160" w:line="259" w:lineRule="auto"/>
+        <w:suppressAutoHyphens w:val="true"/>
       </w:pPr>
     </w:pPrDefault>
   </w:docDefaults>
   <w:latentStyles w:defLockedState="0" w:defUIPriority="99" w:defSemiHidden="0" w:defUnhideWhenUsed="0" w:defQFormat="0" w:count="376">
     <w:lsdException w:name="Normal" w:uiPriority="0" w:qFormat="1"/>
     <w:lsdException w:name="heading 1" w:uiPriority="9" w:qFormat="1"/>
-    <w:lsdException w:name="heading 2" w:semiHidden="1" w:uiPriority="9" w:unhideWhenUsed="1" w:qFormat="1"/>
-    <w:lsdException w:name="heading 3" w:semiHidden="1" w:uiPriority="9" w:unhideWhenUsed="1" w:qFormat="1"/>
-    <w:lsdException w:name="heading 4" w:semiHidden="1" w:uiPriority="9" w:unhideWhenUsed="1" w:qFormat="1"/>
-    <w:lsdException w:name="heading 5" w:semiHidden="1" w:uiPriority="9" w:unhideWhenUsed="1" w:qFormat="1"/>
-    <w:lsdException w:name="heading 6" w:semiHidden="1" w:uiPriority="9" w:unhideWhenUsed="1" w:qFormat="1"/>
-    <w:lsdException w:name="heading 7" w:semiHidden="1" w:uiPriority="9" w:unhideWhenUsed="1" w:qFormat="1"/>
-    <w:lsdException w:name="heading 8" w:semiHidden="1" w:uiPriority="9" w:unhideWhenUsed="1" w:qFormat="1"/>
-    <w:lsdException w:name="heading 9" w:semiHidden="1" w:uiPriority="9" w:unhideWhenUsed="1" w:qFormat="1"/>
+    <w:lsdException w:name="heading 2" w:uiPriority="9" w:semiHidden="1" w:unhideWhenUsed="1" w:qFormat="1"/>
+    <w:lsdException w:name="heading 3" w:uiPriority="9" w:semiHidden="1" w:unhideWhenUsed="1" w:qFormat="1"/>
+    <w:lsdException w:name="heading 4" w:uiPriority="9" w:semiHidden="1" w:unhideWhenUsed="1" w:qFormat="1"/>
+    <w:lsdException w:name="heading 5" w:uiPriority="9" w:semiHidden="1" w:unhideWhenUsed="1" w:qFormat="1"/>
+    <w:lsdException w:name="heading 6" w:uiPriority="9" w:semiHidden="1" w:unhideWhenUsed="1" w:qFormat="1"/>
+    <w:lsdException w:name="heading 7" w:uiPriority="9" w:semiHidden="1" w:unhideWhenUsed="1" w:qFormat="1"/>
+    <w:lsdException w:name="heading 8" w:uiPriority="9" w:semiHidden="1" w:unhideWhenUsed="1" w:qFormat="1"/>
+    <w:lsdException w:name="heading 9" w:uiPriority="9" w:semiHidden="1" w:unhideWhenUsed="1" w:qFormat="1"/>
     <w:lsdException w:name="index 1" w:semiHidden="1" w:unhideWhenUsed="1"/>
     <w:lsdException w:name="index 2" w:semiHidden="1" w:unhideWhenUsed="1"/>
     <w:lsdException w:name="index 3" w:semiHidden="1" w:unhideWhenUsed="1"/>
@@ -2147,22 +2402,22 @@
     <w:lsdException w:name="index 7" w:semiHidden="1" w:unhideWhenUsed="1"/>
     <w:lsdException w:name="index 8" w:semiHidden="1" w:unhideWhenUsed="1"/>
     <w:lsdException w:name="index 9" w:semiHidden="1" w:unhideWhenUsed="1"/>
-    <w:lsdException w:name="toc 1" w:semiHidden="1" w:uiPriority="39" w:unhideWhenUsed="1"/>
-    <w:lsdException w:name="toc 2" w:semiHidden="1" w:uiPriority="39" w:unhideWhenUsed="1"/>
-    <w:lsdException w:name="toc 3" w:semiHidden="1" w:uiPriority="39" w:unhideWhenUsed="1"/>
-    <w:lsdException w:name="toc 4" w:semiHidden="1" w:uiPriority="39" w:unhideWhenUsed="1"/>
-    <w:lsdException w:name="toc 5" w:semiHidden="1" w:uiPriority="39" w:unhideWhenUsed="1"/>
-    <w:lsdException w:name="toc 6" w:semiHidden="1" w:uiPriority="39" w:unhideWhenUsed="1"/>
-    <w:lsdException w:name="toc 7" w:semiHidden="1" w:uiPriority="39" w:unhideWhenUsed="1"/>
-    <w:lsdException w:name="toc 8" w:semiHidden="1" w:uiPriority="39" w:unhideWhenUsed="1"/>
-    <w:lsdException w:name="toc 9" w:semiHidden="1" w:uiPriority="39" w:unhideWhenUsed="1"/>
+    <w:lsdException w:name="toc 1" w:uiPriority="39" w:semiHidden="1" w:unhideWhenUsed="1"/>
+    <w:lsdException w:name="toc 2" w:uiPriority="39" w:semiHidden="1" w:unhideWhenUsed="1"/>
+    <w:lsdException w:name="toc 3" w:uiPriority="39" w:semiHidden="1" w:unhideWhenUsed="1"/>
+    <w:lsdException w:name="toc 4" w:uiPriority="39" w:semiHidden="1" w:unhideWhenUsed="1"/>
+    <w:lsdException w:name="toc 5" w:uiPriority="39" w:semiHidden="1" w:unhideWhenUsed="1"/>
+    <w:lsdException w:name="toc 6" w:uiPriority="39" w:semiHidden="1" w:unhideWhenUsed="1"/>
+    <w:lsdException w:name="toc 7" w:uiPriority="39" w:semiHidden="1" w:unhideWhenUsed="1"/>
+    <w:lsdException w:name="toc 8" w:uiPriority="39" w:semiHidden="1" w:unhideWhenUsed="1"/>
+    <w:lsdException w:name="toc 9" w:uiPriority="39" w:semiHidden="1" w:unhideWhenUsed="1"/>
     <w:lsdException w:name="Normal Indent" w:semiHidden="1" w:unhideWhenUsed="1"/>
     <w:lsdException w:name="footnote text" w:semiHidden="1" w:unhideWhenUsed="1"/>
     <w:lsdException w:name="annotation text" w:semiHidden="1" w:unhideWhenUsed="1"/>
     <w:lsdException w:name="header" w:semiHidden="1" w:unhideWhenUsed="1"/>
     <w:lsdException w:name="footer" w:semiHidden="1" w:unhideWhenUsed="1"/>
     <w:lsdException w:name="index heading" w:semiHidden="1" w:unhideWhenUsed="1"/>
-    <w:lsdException w:name="caption" w:semiHidden="1" w:uiPriority="35" w:unhideWhenUsed="1" w:qFormat="1"/>
+    <w:lsdException w:name="caption" w:uiPriority="35" w:semiHidden="1" w:unhideWhenUsed="1" w:qFormat="1"/>
     <w:lsdException w:name="table of figures" w:semiHidden="1" w:unhideWhenUsed="1"/>
     <w:lsdException w:name="envelope address" w:semiHidden="1" w:unhideWhenUsed="1"/>
     <w:lsdException w:name="envelope return" w:semiHidden="1" w:unhideWhenUsed="1"/>
@@ -2193,7 +2448,7 @@
     <w:lsdException w:name="Title" w:uiPriority="10" w:qFormat="1"/>
     <w:lsdException w:name="Closing" w:semiHidden="1" w:unhideWhenUsed="1"/>
     <w:lsdException w:name="Signature" w:semiHidden="1" w:unhideWhenUsed="1"/>
-    <w:lsdException w:name="Default Paragraph Font" w:semiHidden="1" w:uiPriority="1" w:unhideWhenUsed="1"/>
+    <w:lsdException w:name="Default Paragraph Font" w:uiPriority="1" w:semiHidden="1" w:unhideWhenUsed="1"/>
     <w:lsdException w:name="Body Text" w:semiHidden="1" w:unhideWhenUsed="1"/>
     <w:lsdException w:name="Body Text Indent" w:semiHidden="1" w:unhideWhenUsed="1"/>
     <w:lsdException w:name="List Continue" w:semiHidden="1" w:unhideWhenUsed="1"/>
@@ -2390,8 +2645,8 @@
     <w:lsdException w:name="Subtle Reference" w:uiPriority="31" w:qFormat="1"/>
     <w:lsdException w:name="Intense Reference" w:uiPriority="32" w:qFormat="1"/>
     <w:lsdException w:name="Book Title" w:uiPriority="33" w:qFormat="1"/>
-    <w:lsdException w:name="Bibliography" w:semiHidden="1" w:uiPriority="37" w:unhideWhenUsed="1"/>
-    <w:lsdException w:name="TOC Heading" w:semiHidden="1" w:uiPriority="39" w:unhideWhenUsed="1" w:qFormat="1"/>
+    <w:lsdException w:name="Bibliography" w:uiPriority="37" w:semiHidden="1" w:unhideWhenUsed="1"/>
+    <w:lsdException w:name="TOC Heading" w:uiPriority="39" w:semiHidden="1" w:unhideWhenUsed="1" w:qFormat="1"/>
     <w:lsdException w:name="Plain Table 1" w:uiPriority="41"/>
     <w:lsdException w:name="Plain Table 2" w:uiPriority="42"/>
     <w:lsdException w:name="Plain Table 3" w:uiPriority="43"/>
@@ -2502,15 +2757,109 @@
     <w:lsdException w:name="Unresolved Mention" w:semiHidden="1" w:unhideWhenUsed="1"/>
     <w:lsdException w:name="Smart Link" w:semiHidden="1" w:unhideWhenUsed="1"/>
   </w:latentStyles>
-  <w:style w:type="paragraph" w:default="1" w:styleId="Normal">
+  <w:style w:type="paragraph" w:styleId="Normal" w:default="1">
     <w:name w:val="Normal"/>
     <w:qFormat/>
+    <w:pPr>
+      <w:widowControl/>
+      <w:bidi w:val="0"/>
+      <w:spacing w:lineRule="auto" w:line="259" w:before="0" w:after="160"/>
+      <w:jc w:val="left"/>
+    </w:pPr>
+    <w:rPr>
+      <w:rFonts w:ascii="Calibri" w:hAnsi="Calibri" w:eastAsia="Calibri" w:cs="" w:asciiTheme="minorHAnsi" w:cstheme="minorBidi" w:eastAsiaTheme="minorHAnsi" w:hAnsiTheme="minorHAnsi"/>
+      <w:color w:val="auto"/>
+      <w:kern w:val="0"/>
+      <w:sz w:val="22"/>
+      <w:szCs w:val="22"/>
+      <w:lang w:val="en-US" w:eastAsia="en-US" w:bidi="ar-SA"/>
+    </w:rPr>
   </w:style>
-  <w:style w:type="character" w:default="1" w:styleId="DefaultParagraphFont">
+  <w:style w:type="character" w:styleId="DefaultParagraphFont" w:default="1">
     <w:name w:val="Default Paragraph Font"/>
     <w:uiPriority w:val="1"/>
     <w:semiHidden/>
     <w:unhideWhenUsed/>
+    <w:qFormat/>
+    <w:rPr/>
+  </w:style>
+  <w:style w:type="paragraph" w:styleId="Heading">
+    <w:name w:val="Heading"/>
+    <w:basedOn w:val="Normal"/>
+    <w:next w:val="TextBody"/>
+    <w:qFormat/>
+    <w:pPr>
+      <w:keepNext w:val="true"/>
+      <w:spacing w:before="240" w:after="120"/>
+    </w:pPr>
+    <w:rPr>
+      <w:rFonts w:ascii="Liberation Sans" w:hAnsi="Liberation Sans" w:eastAsia="Microsoft YaHei" w:cs="Arial"/>
+      <w:sz w:val="28"/>
+      <w:szCs w:val="28"/>
+    </w:rPr>
+  </w:style>
+  <w:style w:type="paragraph" w:styleId="TextBody">
+    <w:name w:val="Body Text"/>
+    <w:basedOn w:val="Normal"/>
+    <w:pPr>
+      <w:spacing w:lineRule="auto" w:line="276" w:before="0" w:after="140"/>
+    </w:pPr>
+    <w:rPr/>
+  </w:style>
+  <w:style w:type="paragraph" w:styleId="List">
+    <w:name w:val="List"/>
+    <w:basedOn w:val="TextBody"/>
+    <w:pPr/>
+    <w:rPr>
+      <w:rFonts w:cs="Arial"/>
+    </w:rPr>
+  </w:style>
+  <w:style w:type="paragraph" w:styleId="Caption">
+    <w:name w:val="Caption"/>
+    <w:basedOn w:val="Normal"/>
+    <w:qFormat/>
+    <w:pPr>
+      <w:suppressLineNumbers/>
+      <w:spacing w:before="120" w:after="120"/>
+    </w:pPr>
+    <w:rPr>
+      <w:rFonts w:cs="Arial"/>
+      <w:i/>
+      <w:iCs/>
+      <w:sz w:val="24"/>
+      <w:szCs w:val="24"/>
+    </w:rPr>
+  </w:style>
+  <w:style w:type="paragraph" w:styleId="Index">
+    <w:name w:val="Index"/>
+    <w:basedOn w:val="Normal"/>
+    <w:qFormat/>
+    <w:pPr>
+      <w:suppressLineNumbers/>
+    </w:pPr>
+    <w:rPr>
+      <w:rFonts w:cs="Arial"/>
+    </w:rPr>
+  </w:style>
+  <w:style w:type="paragraph" w:styleId="ListParagraph">
+    <w:name w:val="List Paragraph"/>
+    <w:basedOn w:val="Normal"/>
+    <w:uiPriority w:val="34"/>
+    <w:qFormat/>
+    <w:rsid w:val="00844bb0"/>
+    <w:pPr>
+      <w:spacing w:before="0" w:after="160"/>
+      <w:ind w:left="720" w:hanging="0"/>
+      <w:contextualSpacing/>
+    </w:pPr>
+    <w:rPr/>
+  </w:style>
+  <w:style w:type="numbering" w:styleId="NoList" w:default="1">
+    <w:name w:val="No List"/>
+    <w:uiPriority w:val="99"/>
+    <w:semiHidden/>
+    <w:unhideWhenUsed/>
+    <w:qFormat/>
   </w:style>
   <w:style w:type="table" w:default="1" w:styleId="TableNormal">
     <w:name w:val="Normal Table"/>
@@ -2518,7 +2867,6 @@
     <w:semiHidden/>
     <w:unhideWhenUsed/>
     <w:tblPr>
-      <w:tblInd w:w="0" w:type="dxa"/>
       <w:tblCellMar>
         <w:top w:w="0" w:type="dxa"/>
         <w:left w:w="108" w:type="dxa"/>
@@ -2526,23 +2874,6 @@
         <w:right w:w="108" w:type="dxa"/>
       </w:tblCellMar>
     </w:tblPr>
-  </w:style>
-  <w:style w:type="numbering" w:default="1" w:styleId="NoList">
-    <w:name w:val="No List"/>
-    <w:uiPriority w:val="99"/>
-    <w:semiHidden/>
-    <w:unhideWhenUsed/>
-  </w:style>
-  <w:style w:type="paragraph" w:styleId="ListParagraph">
-    <w:name w:val="List Paragraph"/>
-    <w:basedOn w:val="Normal"/>
-    <w:uiPriority w:val="34"/>
-    <w:qFormat/>
-    <w:rsid w:val="00844BB0"/>
-    <w:pPr>
-      <w:ind w:left="720"/>
-      <w:contextualSpacing/>
-    </w:pPr>
   </w:style>
 </w:styles>
 </file>

</xml_diff>